<commit_message>
update publication's arXiv and CV
</commit_message>
<xml_diff>
--- a/resume/CV-ZhaoYilong-English.docx
+++ b/resume/CV-ZhaoYilong-English.docx
@@ -76,7 +76,13 @@
         <w:t>hone</w:t>
       </w:r>
       <w:r>
-        <w:t xml:space="preserve">:  </w:t>
+        <w:t xml:space="preserve">: </w:t>
+      </w:r>
+      <w:r>
+        <w:t>+86</w:t>
+      </w:r>
+      <w:r>
+        <w:t xml:space="preserve"> </w:t>
       </w:r>
       <w:r>
         <w:t>15221833996</w:t>
@@ -111,672 +117,668 @@
         <w:pStyle w:val="Heading1"/>
       </w:pPr>
       <w:r>
-        <w:t>EDUCATION</w:t>
+        <w:t xml:space="preserve">Research </w:t>
+      </w:r>
+      <w:r>
+        <w:t>interest</w:t>
       </w:r>
     </w:p>
     <w:p>
       <w:pPr>
-        <w:ind w:leftChars="202" w:left="424"/>
-        <w:rPr>
+        <w:rPr>
+          <w:rFonts w:cs="宋体"/>
+          <w:color w:val="000000"/>
+        </w:rPr>
+      </w:pPr>
+      <w:r>
+        <w:rPr>
+          <w:rFonts w:cs="宋体"/>
+          <w:b/>
           <w:bCs/>
-        </w:rPr>
-      </w:pPr>
-      <w:r>
-        <w:t>20</w:t>
-      </w:r>
-      <w:r>
-        <w:t>22</w:t>
-      </w:r>
-      <w:r>
-        <w:t xml:space="preserve">.9 – </w:t>
-      </w:r>
-      <w:r>
-        <w:t>Now</w:t>
-      </w:r>
-      <w:r>
-        <w:tab/>
-        <w:t xml:space="preserve"> </w:t>
-      </w:r>
-      <w:r>
-        <w:t xml:space="preserve"> </w:t>
-      </w:r>
-      <w:r>
-        <w:rPr>
-          <w:sz w:val="18"/>
-          <w:szCs w:val="18"/>
-        </w:rPr>
-        <w:t xml:space="preserve">  </w:t>
+          <w:color w:val="000000"/>
+        </w:rPr>
+        <w:t>DRAM-based</w:t>
       </w:r>
       <w:r>
         <w:rPr>
           <w:rFonts w:cs="宋体"/>
           <w:b/>
-        </w:rPr>
-        <w:t>Shanghai Jiao Tong University</w:t>
-      </w:r>
-      <w:r>
-        <w:rPr>
-          <w:b/>
-        </w:rPr>
-        <w:t xml:space="preserve"> (SJTU), Shanghai, China</w:t>
+          <w:bCs/>
+          <w:color w:val="000000"/>
+        </w:rPr>
+        <w:t xml:space="preserve"> processing-</w:t>
+      </w:r>
+      <w:r>
+        <w:rPr>
+          <w:rFonts w:cs="宋体"/>
+          <w:b/>
+          <w:bCs/>
+          <w:color w:val="000000"/>
+        </w:rPr>
+        <w:t>in-memory (</w:t>
+      </w:r>
+      <w:r>
+        <w:rPr>
+          <w:rFonts w:cs="宋体"/>
+          <w:b/>
+          <w:bCs/>
+          <w:color w:val="000000"/>
+        </w:rPr>
+        <w:t>PIM</w:t>
+      </w:r>
+      <w:r>
+        <w:rPr>
+          <w:rFonts w:cs="宋体"/>
+          <w:b/>
+          <w:bCs/>
+          <w:color w:val="000000"/>
+        </w:rPr>
+        <w:t>)</w:t>
+      </w:r>
+      <w:r>
+        <w:rPr>
+          <w:rFonts w:cs="宋体"/>
+          <w:color w:val="000000"/>
+        </w:rPr>
+        <w:t>, including</w:t>
+      </w:r>
+      <w:r>
+        <w:rPr>
+          <w:rFonts w:cs="宋体"/>
+          <w:color w:val="000000"/>
+        </w:rPr>
+        <w:t xml:space="preserve"> memory management, task scheduling, and application acceleration for </w:t>
+      </w:r>
+      <w:r>
+        <w:rPr>
+          <w:rFonts w:cs="宋体"/>
+          <w:color w:val="000000"/>
+        </w:rPr>
+        <w:t>PIM</w:t>
+      </w:r>
+      <w:r>
+        <w:rPr>
+          <w:rFonts w:cs="宋体"/>
+          <w:color w:val="000000"/>
+        </w:rPr>
+        <w:t xml:space="preserve"> architectures.</w:t>
       </w:r>
     </w:p>
     <w:p>
       <w:pPr>
+        <w:rPr>
+          <w:rFonts w:cs="宋体"/>
+          <w:color w:val="000000"/>
+        </w:rPr>
+      </w:pPr>
+    </w:p>
+    <w:p>
+      <w:pPr>
+        <w:pStyle w:val="Heading1"/>
+      </w:pPr>
+      <w:r>
+        <w:t>EDUCATION</w:t>
+      </w:r>
+    </w:p>
+    <w:p>
+      <w:pPr>
+        <w:ind w:leftChars="202" w:left="424"/>
+        <w:rPr>
+          <w:bCs/>
+        </w:rPr>
+      </w:pPr>
+      <w:r>
+        <w:t xml:space="preserve">Sep. </w:t>
+      </w:r>
+      <w:r>
+        <w:t>20</w:t>
+      </w:r>
+      <w:r>
+        <w:t>22</w:t>
+      </w:r>
+      <w:r>
+        <w:t xml:space="preserve"> – </w:t>
+      </w:r>
+      <w:r>
+        <w:t>Now</w:t>
+      </w:r>
+      <w:r>
+        <w:t xml:space="preserve"> </w:t>
+      </w:r>
+      <w:r>
+        <w:tab/>
+      </w:r>
+      <w:r>
+        <w:tab/>
+      </w:r>
+      <w:r>
+        <w:rPr>
+          <w:rFonts w:cs="宋体"/>
+          <w:b/>
+        </w:rPr>
+        <w:t>Shanghai Jiao Tong University</w:t>
+      </w:r>
+      <w:r>
+        <w:rPr>
+          <w:b/>
+        </w:rPr>
+        <w:t xml:space="preserve"> (SJTU), Shanghai, China</w:t>
+      </w:r>
+    </w:p>
+    <w:p>
+      <w:pPr>
+        <w:spacing w:line="240" w:lineRule="exact"/>
+        <w:ind w:leftChars="300" w:left="630" w:firstLineChars="900" w:firstLine="1890"/>
+        <w:rPr>
+          <w:rFonts w:cs="宋体"/>
+          <w:iCs/>
+          <w:color w:val="000000" w:themeColor="text1"/>
+        </w:rPr>
+      </w:pPr>
+      <w:r>
+        <w:rPr>
+          <w:rFonts w:cs="宋体" w:hint="eastAsia"/>
+          <w:i/>
+          <w:color w:val="000000" w:themeColor="text1"/>
+        </w:rPr>
+        <w:t>Ph</w:t>
+      </w:r>
+      <w:r>
+        <w:rPr>
+          <w:rFonts w:cs="宋体"/>
+          <w:i/>
+          <w:color w:val="000000" w:themeColor="text1"/>
+        </w:rPr>
+        <w:t>.D</w:t>
+      </w:r>
+      <w:r>
+        <w:rPr>
+          <w:rFonts w:cs="宋体"/>
+          <w:i/>
+          <w:color w:val="000000" w:themeColor="text1"/>
+        </w:rPr>
+        <w:t>.</w:t>
+      </w:r>
+      <w:r>
+        <w:rPr>
+          <w:rFonts w:cs="宋体"/>
+          <w:i/>
+          <w:color w:val="000000" w:themeColor="text1"/>
+        </w:rPr>
+        <w:t xml:space="preserve"> Student</w:t>
+      </w:r>
+      <w:r>
+        <w:rPr>
+          <w:rFonts w:cs="宋体"/>
+          <w:iCs/>
+          <w:color w:val="000000" w:themeColor="text1"/>
+        </w:rPr>
+        <w:t>,</w:t>
+      </w:r>
+      <w:r>
+        <w:rPr>
+          <w:rFonts w:cs="宋体"/>
+          <w:i/>
+          <w:color w:val="000000" w:themeColor="text1"/>
+        </w:rPr>
+        <w:tab/>
+      </w:r>
+      <w:r>
+        <w:rPr>
+          <w:rFonts w:cs="宋体"/>
+          <w:iCs/>
+          <w:color w:val="000000" w:themeColor="text1"/>
+        </w:rPr>
+        <w:t>Major: Computer Science</w:t>
+      </w:r>
+      <w:r>
+        <w:rPr>
+          <w:rFonts w:cs="宋体"/>
+          <w:iCs/>
+          <w:color w:val="000000" w:themeColor="text1"/>
+        </w:rPr>
+        <w:t xml:space="preserve"> and</w:t>
+      </w:r>
+      <w:r>
+        <w:rPr>
+          <w:rFonts w:cs="宋体"/>
+          <w:iCs/>
+          <w:color w:val="000000" w:themeColor="text1"/>
+        </w:rPr>
+        <w:t xml:space="preserve"> Technology</w:t>
+      </w:r>
+      <w:r>
+        <w:rPr>
+          <w:rFonts w:cs="宋体"/>
+          <w:i/>
+          <w:color w:val="000000" w:themeColor="text1"/>
+        </w:rPr>
+        <w:t xml:space="preserve"> </w:t>
+      </w:r>
+      <w:r>
+        <w:rPr>
+          <w:rFonts w:cs="宋体"/>
+          <w:i/>
+          <w:color w:val="000000" w:themeColor="text1"/>
+        </w:rPr>
+        <w:tab/>
+      </w:r>
+      <w:r>
+        <w:rPr>
+          <w:rFonts w:cs="宋体"/>
+          <w:i/>
+          <w:color w:val="000000" w:themeColor="text1"/>
+        </w:rPr>
+        <w:tab/>
+      </w:r>
+      <w:r>
+        <w:rPr>
+          <w:rFonts w:cs="宋体"/>
+          <w:iCs/>
+          <w:color w:val="000000" w:themeColor="text1"/>
+        </w:rPr>
+        <w:t>Advisor: Prof. Li Jiang</w:t>
+      </w:r>
+    </w:p>
+    <w:p>
+      <w:pPr>
+        <w:spacing w:line="240" w:lineRule="exact"/>
+        <w:ind w:leftChars="300" w:left="630" w:firstLineChars="900" w:firstLine="1890"/>
+        <w:rPr>
+          <w:rFonts w:cs="宋体"/>
+          <w:iCs/>
+          <w:color w:val="000000" w:themeColor="text1"/>
+        </w:rPr>
+      </w:pPr>
+      <w:r>
+        <w:rPr>
+          <w:rFonts w:cs="宋体"/>
+          <w:iCs/>
+          <w:color w:val="000000" w:themeColor="text1"/>
+        </w:rPr>
+        <w:t>Expected Graduation:</w:t>
+      </w:r>
+      <w:r>
+        <w:rPr>
+          <w:rFonts w:cs="宋体"/>
+          <w:iCs/>
+          <w:color w:val="000000" w:themeColor="text1"/>
+        </w:rPr>
+        <w:t xml:space="preserve"> </w:t>
+      </w:r>
+      <w:r>
+        <w:rPr>
+          <w:rFonts w:cs="宋体"/>
+          <w:iCs/>
+          <w:color w:val="000000" w:themeColor="text1"/>
+        </w:rPr>
+        <w:tab/>
+        <w:t>J</w:t>
+      </w:r>
+      <w:r>
+        <w:rPr>
+          <w:rFonts w:cs="宋体"/>
+          <w:iCs/>
+          <w:color w:val="000000" w:themeColor="text1"/>
+        </w:rPr>
+        <w:t>un</w:t>
+      </w:r>
+      <w:r>
+        <w:rPr>
+          <w:rFonts w:cs="宋体"/>
+          <w:iCs/>
+          <w:color w:val="000000" w:themeColor="text1"/>
+        </w:rPr>
+        <w:t>.</w:t>
+      </w:r>
+      <w:r>
+        <w:rPr>
+          <w:rFonts w:cs="宋体"/>
+          <w:iCs/>
+          <w:color w:val="000000" w:themeColor="text1"/>
+        </w:rPr>
+        <w:t xml:space="preserve"> 2026</w:t>
+      </w:r>
+    </w:p>
+    <w:p>
+      <w:pPr>
+        <w:ind w:leftChars="202" w:left="424"/>
+        <w:rPr>
+          <w:bCs/>
+        </w:rPr>
+      </w:pPr>
+      <w:r>
+        <w:t xml:space="preserve">Sep. </w:t>
+      </w:r>
+      <w:r>
+        <w:t>20</w:t>
+      </w:r>
+      <w:r>
+        <w:rPr>
+          <w:rFonts w:hint="eastAsia"/>
+        </w:rPr>
+        <w:t>1</w:t>
+      </w:r>
+      <w:r>
+        <w:t xml:space="preserve">8 – </w:t>
+      </w:r>
+      <w:r>
+        <w:t xml:space="preserve">Mar. </w:t>
+      </w:r>
+      <w:r>
+        <w:t>2021</w:t>
+      </w:r>
+      <w:r>
+        <w:tab/>
+      </w:r>
+      <w:r>
+        <w:rPr>
+          <w:rFonts w:cs="宋体" w:hint="eastAsia"/>
+          <w:b/>
+        </w:rPr>
+        <w:t>S</w:t>
+      </w:r>
+      <w:r>
+        <w:rPr>
+          <w:rFonts w:cs="宋体"/>
+          <w:b/>
+        </w:rPr>
+        <w:t>hanghai Jiao Tong University</w:t>
+      </w:r>
+      <w:r>
+        <w:rPr>
+          <w:b/>
+        </w:rPr>
+        <w:t xml:space="preserve"> (SJTU)</w:t>
+      </w:r>
+      <w:r>
+        <w:rPr>
+          <w:rFonts w:hint="eastAsia"/>
+          <w:b/>
+        </w:rPr>
+        <w:t>,</w:t>
+      </w:r>
+      <w:r>
+        <w:rPr>
+          <w:b/>
+        </w:rPr>
+        <w:t xml:space="preserve"> Shanghai</w:t>
+      </w:r>
+      <w:r>
+        <w:rPr>
+          <w:rFonts w:hint="eastAsia"/>
+          <w:b/>
+        </w:rPr>
+        <w:t>,</w:t>
+      </w:r>
+      <w:r>
+        <w:rPr>
+          <w:b/>
+        </w:rPr>
+        <w:t xml:space="preserve"> China</w:t>
+      </w:r>
+    </w:p>
+    <w:p>
+      <w:pPr>
+        <w:spacing w:line="240" w:lineRule="exact"/>
+        <w:ind w:leftChars="300" w:left="630" w:firstLineChars="900" w:firstLine="1890"/>
+        <w:rPr>
+          <w:color w:val="000000" w:themeColor="text1"/>
+        </w:rPr>
+      </w:pPr>
+      <w:r>
+        <w:rPr>
+          <w:rFonts w:cs="宋体"/>
+          <w:i/>
+          <w:color w:val="000000" w:themeColor="text1"/>
+        </w:rPr>
+        <w:t>M.Eng.</w:t>
+      </w:r>
+      <w:r>
+        <w:rPr>
+          <w:rFonts w:cs="宋体"/>
+          <w:color w:val="000000" w:themeColor="text1"/>
+        </w:rPr>
+        <w:t>,</w:t>
+      </w:r>
+      <w:r>
+        <w:rPr>
+          <w:rFonts w:cs="宋体"/>
+          <w:color w:val="000000" w:themeColor="text1"/>
+        </w:rPr>
+        <w:tab/>
+      </w:r>
+      <w:r>
+        <w:rPr>
+          <w:rFonts w:cs="宋体"/>
+          <w:color w:val="000000" w:themeColor="text1"/>
+        </w:rPr>
+        <w:tab/>
+        <w:t xml:space="preserve">Major: </w:t>
+      </w:r>
+      <w:r>
+        <w:rPr>
+          <w:rFonts w:cs="宋体" w:hint="eastAsia"/>
+          <w:color w:val="000000" w:themeColor="text1"/>
+        </w:rPr>
+        <w:t>C</w:t>
+      </w:r>
+      <w:r>
+        <w:rPr>
+          <w:rFonts w:cs="宋体"/>
+          <w:color w:val="000000" w:themeColor="text1"/>
+        </w:rPr>
+        <w:t>omput</w:t>
+      </w:r>
+      <w:r>
+        <w:rPr>
+          <w:rFonts w:cs="宋体"/>
+          <w:color w:val="000000" w:themeColor="text1"/>
+        </w:rPr>
+        <w:t>er</w:t>
+      </w:r>
+      <w:r>
+        <w:rPr>
+          <w:rFonts w:cs="宋体"/>
+          <w:color w:val="000000" w:themeColor="text1"/>
+        </w:rPr>
+        <w:t xml:space="preserve"> Technology</w:t>
+      </w:r>
+      <w:r>
+        <w:rPr>
+          <w:color w:val="000000" w:themeColor="text1"/>
+        </w:rPr>
+        <w:t xml:space="preserve"> </w:t>
+      </w:r>
+      <w:r>
+        <w:rPr>
+          <w:color w:val="000000" w:themeColor="text1"/>
+        </w:rPr>
+        <w:tab/>
+      </w:r>
+      <w:r>
+        <w:rPr>
+          <w:color w:val="000000" w:themeColor="text1"/>
+        </w:rPr>
+        <w:tab/>
+      </w:r>
+      <w:r>
+        <w:rPr>
+          <w:color w:val="000000" w:themeColor="text1"/>
+        </w:rPr>
+        <w:tab/>
+      </w:r>
+      <w:r>
+        <w:rPr>
+          <w:color w:val="000000" w:themeColor="text1"/>
+        </w:rPr>
+        <w:tab/>
+      </w:r>
+      <w:r>
+        <w:rPr>
+          <w:color w:val="000000" w:themeColor="text1"/>
+        </w:rPr>
+        <w:t>Advisor: Prof. Li Jiang</w:t>
+      </w:r>
+    </w:p>
+    <w:p>
+      <w:pPr>
+        <w:spacing w:line="240" w:lineRule="exact"/>
+        <w:ind w:leftChars="200" w:left="420"/>
+        <w:rPr>
+          <w:b/>
+          <w:color w:val="000000" w:themeColor="text1"/>
+        </w:rPr>
+      </w:pPr>
+      <w:r>
+        <w:rPr>
+          <w:color w:val="000000" w:themeColor="text1"/>
+        </w:rPr>
+        <w:t xml:space="preserve">Sep. </w:t>
+      </w:r>
+      <w:r>
+        <w:rPr>
+          <w:color w:val="000000" w:themeColor="text1"/>
+        </w:rPr>
+        <w:t xml:space="preserve">2014 – </w:t>
+      </w:r>
+      <w:r>
+        <w:rPr>
+          <w:color w:val="000000" w:themeColor="text1"/>
+        </w:rPr>
+        <w:t xml:space="preserve">Jun. </w:t>
+      </w:r>
+      <w:r>
+        <w:rPr>
+          <w:color w:val="000000" w:themeColor="text1"/>
+        </w:rPr>
+        <w:t>2018</w:t>
+      </w:r>
+      <w:r>
+        <w:rPr>
+          <w:color w:val="000000" w:themeColor="text1"/>
+        </w:rPr>
+        <w:tab/>
+      </w:r>
+      <w:r>
+        <w:rPr>
+          <w:rFonts w:cs="宋体" w:hint="eastAsia"/>
+          <w:b/>
+        </w:rPr>
+        <w:t>S</w:t>
+      </w:r>
+      <w:r>
+        <w:rPr>
+          <w:rFonts w:cs="宋体"/>
+          <w:b/>
+        </w:rPr>
+        <w:t>hanghai Jiao Tong University</w:t>
+      </w:r>
+      <w:r>
+        <w:rPr>
+          <w:b/>
+        </w:rPr>
+        <w:t xml:space="preserve"> (SJTU)</w:t>
+      </w:r>
+      <w:r>
+        <w:rPr>
+          <w:rFonts w:hint="eastAsia"/>
+          <w:b/>
+        </w:rPr>
+        <w:t>,</w:t>
+      </w:r>
+      <w:r>
+        <w:rPr>
+          <w:b/>
+        </w:rPr>
+        <w:t xml:space="preserve"> Shanghai</w:t>
+      </w:r>
+      <w:r>
+        <w:rPr>
+          <w:rFonts w:hint="eastAsia"/>
+          <w:b/>
+        </w:rPr>
+        <w:t>,</w:t>
+      </w:r>
+      <w:r>
+        <w:rPr>
+          <w:b/>
+        </w:rPr>
+        <w:t xml:space="preserve"> China</w:t>
+      </w:r>
+    </w:p>
+    <w:p>
+      <w:pPr>
+        <w:spacing w:line="240" w:lineRule="exact"/>
+        <w:ind w:leftChars="300" w:left="630" w:firstLineChars="900" w:firstLine="1890"/>
+        <w:rPr>
+          <w:color w:val="000000" w:themeColor="text1"/>
+        </w:rPr>
+      </w:pPr>
+      <w:r>
+        <w:rPr>
+          <w:rFonts w:cs="宋体"/>
+          <w:i/>
+          <w:color w:val="000000" w:themeColor="text1"/>
+        </w:rPr>
+        <w:t>B.Eng.</w:t>
+      </w:r>
+      <w:r>
+        <w:rPr>
+          <w:rFonts w:cs="宋体" w:hint="eastAsia"/>
+          <w:iCs/>
+          <w:color w:val="000000" w:themeColor="text1"/>
+        </w:rPr>
+        <w:t>,</w:t>
+      </w:r>
+      <w:r>
+        <w:rPr>
+          <w:rFonts w:cs="宋体"/>
+          <w:iCs/>
+          <w:color w:val="000000" w:themeColor="text1"/>
+        </w:rPr>
+        <w:tab/>
+      </w:r>
+      <w:r>
+        <w:rPr>
+          <w:rFonts w:cs="宋体"/>
+          <w:i/>
+          <w:color w:val="000000" w:themeColor="text1"/>
+        </w:rPr>
+        <w:tab/>
+      </w:r>
+      <w:r>
+        <w:rPr>
+          <w:rFonts w:cs="宋体"/>
+          <w:color w:val="000000" w:themeColor="text1"/>
+        </w:rPr>
+        <w:t xml:space="preserve">Major: </w:t>
+      </w:r>
+      <w:r>
+        <w:rPr>
+          <w:rFonts w:cs="宋体"/>
+          <w:color w:val="000000" w:themeColor="text1"/>
+        </w:rPr>
+        <w:t>Electronic Science and Technology</w:t>
+      </w:r>
+      <w:r>
+        <w:rPr>
+          <w:color w:val="000000" w:themeColor="text1"/>
+        </w:rPr>
+        <w:tab/>
+      </w:r>
+      <w:r>
+        <w:rPr>
+          <w:color w:val="000000" w:themeColor="text1"/>
+        </w:rPr>
+        <w:tab/>
+      </w:r>
+    </w:p>
+    <w:p>
+      <w:pPr>
         <w:spacing w:line="240" w:lineRule="exact"/>
         <w:ind w:leftChars="200" w:left="420" w:firstLineChars="900" w:firstLine="1890"/>
         <w:rPr>
-          <w:rFonts w:cs="宋体"/>
-          <w:i/>
-          <w:color w:val="000000" w:themeColor="text1"/>
-        </w:rPr>
-      </w:pPr>
-      <w:proofErr w:type="spellStart"/>
-      <w:proofErr w:type="gramStart"/>
-      <w:r>
-        <w:rPr>
-          <w:rFonts w:cs="宋体" w:hint="eastAsia"/>
-          <w:i/>
-          <w:color w:val="000000" w:themeColor="text1"/>
-        </w:rPr>
-        <w:t>Ph</w:t>
-      </w:r>
-      <w:r>
-        <w:rPr>
-          <w:rFonts w:cs="宋体"/>
-          <w:i/>
-          <w:color w:val="000000" w:themeColor="text1"/>
-        </w:rPr>
-        <w:t>.D</w:t>
-      </w:r>
-      <w:proofErr w:type="spellEnd"/>
-      <w:proofErr w:type="gramEnd"/>
-      <w:r>
-        <w:rPr>
-          <w:rFonts w:cs="宋体"/>
-          <w:i/>
-          <w:color w:val="000000" w:themeColor="text1"/>
-        </w:rPr>
-        <w:t xml:space="preserve"> Student</w:t>
-      </w:r>
-      <w:r>
-        <w:rPr>
-          <w:rFonts w:cs="宋体"/>
-          <w:i/>
-          <w:color w:val="000000" w:themeColor="text1"/>
-        </w:rPr>
-        <w:tab/>
-      </w:r>
-      <w:r>
-        <w:rPr>
-          <w:rFonts w:cs="宋体"/>
-          <w:i/>
-          <w:color w:val="000000" w:themeColor="text1"/>
-        </w:rPr>
-        <w:tab/>
-      </w:r>
-      <w:r>
-        <w:rPr>
-          <w:rFonts w:cs="宋体"/>
-          <w:i/>
-          <w:color w:val="000000" w:themeColor="text1"/>
-        </w:rPr>
-        <w:t>,</w:t>
-      </w:r>
-      <w:r>
-        <w:rPr>
-          <w:rFonts w:cs="宋体"/>
-          <w:i/>
-          <w:color w:val="000000" w:themeColor="text1"/>
-        </w:rPr>
-        <w:tab/>
-        <w:t>Major: Comput</w:t>
-      </w:r>
-      <w:r>
-        <w:rPr>
-          <w:rFonts w:cs="宋体"/>
-          <w:i/>
-          <w:color w:val="000000" w:themeColor="text1"/>
-        </w:rPr>
-        <w:t>er Science</w:t>
-      </w:r>
-      <w:r>
-        <w:rPr>
-          <w:rFonts w:cs="宋体"/>
-          <w:i/>
-          <w:color w:val="000000" w:themeColor="text1"/>
-        </w:rPr>
-        <w:t xml:space="preserve"> and</w:t>
-      </w:r>
-      <w:r>
-        <w:rPr>
-          <w:rFonts w:cs="宋体"/>
-          <w:i/>
-          <w:color w:val="000000" w:themeColor="text1"/>
-        </w:rPr>
-        <w:t xml:space="preserve"> Technology </w:t>
-      </w:r>
-      <w:r>
-        <w:rPr>
-          <w:rFonts w:cs="宋体"/>
-          <w:i/>
-          <w:color w:val="000000" w:themeColor="text1"/>
-        </w:rPr>
-        <w:tab/>
-      </w:r>
-      <w:r>
-        <w:rPr>
-          <w:rFonts w:cs="宋体"/>
-          <w:i/>
-          <w:color w:val="000000" w:themeColor="text1"/>
-        </w:rPr>
-        <w:tab/>
-      </w:r>
-      <w:r>
-        <w:rPr>
-          <w:rFonts w:cs="宋体"/>
-          <w:i/>
-          <w:color w:val="000000" w:themeColor="text1"/>
-        </w:rPr>
-        <w:tab/>
-      </w:r>
-      <w:r>
-        <w:rPr>
-          <w:rFonts w:cs="宋体"/>
-          <w:i/>
-          <w:color w:val="000000" w:themeColor="text1"/>
-        </w:rPr>
-        <w:tab/>
-      </w:r>
-    </w:p>
-    <w:p>
-      <w:pPr>
-        <w:ind w:leftChars="202" w:left="424"/>
-        <w:rPr>
-          <w:bCs/>
-        </w:rPr>
-      </w:pPr>
-      <w:r>
-        <w:t>20</w:t>
-      </w:r>
-      <w:r>
-        <w:rPr>
-          <w:rFonts w:hint="eastAsia"/>
-        </w:rPr>
-        <w:t>1</w:t>
-      </w:r>
-      <w:r>
-        <w:t>8</w:t>
-      </w:r>
-      <w:r>
-        <w:t>.9</w:t>
-      </w:r>
-      <w:r>
-        <w:t xml:space="preserve"> – </w:t>
-      </w:r>
-      <w:r>
-        <w:t>2021</w:t>
-      </w:r>
-      <w:r>
-        <w:rPr>
-          <w:rFonts w:hint="eastAsia"/>
-        </w:rPr>
-        <w:t>.</w:t>
-      </w:r>
-      <w:r>
-        <w:t>3</w:t>
-      </w:r>
-      <w:r>
-        <w:t xml:space="preserve"> </w:t>
-      </w:r>
-      <w:r>
-        <w:rPr>
-          <w:sz w:val="18"/>
-          <w:szCs w:val="18"/>
-        </w:rPr>
-        <w:t xml:space="preserve">  </w:t>
-      </w:r>
-      <w:r>
-        <w:rPr>
-          <w:rFonts w:cs="宋体" w:hint="eastAsia"/>
-          <w:b/>
-        </w:rPr>
-        <w:t>S</w:t>
-      </w:r>
-      <w:r>
-        <w:rPr>
-          <w:rFonts w:cs="宋体"/>
-          <w:b/>
-        </w:rPr>
-        <w:t>hanghai Jiao Tong University</w:t>
-      </w:r>
-      <w:r>
-        <w:rPr>
-          <w:b/>
-        </w:rPr>
-        <w:t xml:space="preserve"> (SJTU)</w:t>
-      </w:r>
-      <w:r>
-        <w:rPr>
-          <w:rFonts w:hint="eastAsia"/>
-          <w:b/>
-        </w:rPr>
-        <w:t>,</w:t>
-      </w:r>
-      <w:r>
-        <w:rPr>
-          <w:b/>
-        </w:rPr>
-        <w:t xml:space="preserve"> Shanghai</w:t>
-      </w:r>
-      <w:r>
-        <w:rPr>
-          <w:rFonts w:hint="eastAsia"/>
-          <w:b/>
-        </w:rPr>
-        <w:t>,</w:t>
-      </w:r>
-      <w:r>
-        <w:rPr>
-          <w:b/>
-        </w:rPr>
-        <w:t xml:space="preserve"> China</w:t>
-      </w:r>
-    </w:p>
-    <w:p>
-      <w:pPr>
-        <w:spacing w:line="240" w:lineRule="exact"/>
-        <w:ind w:leftChars="200" w:left="420" w:firstLineChars="900" w:firstLine="1890"/>
-        <w:rPr>
-          <w:color w:val="000000" w:themeColor="text1"/>
-        </w:rPr>
-      </w:pPr>
-      <w:r>
-        <w:rPr>
-          <w:rFonts w:cs="宋体"/>
-          <w:i/>
-          <w:color w:val="000000" w:themeColor="text1"/>
-        </w:rPr>
-        <w:t>M.Eng.</w:t>
-      </w:r>
-      <w:r>
-        <w:rPr>
-          <w:rFonts w:cs="宋体"/>
-          <w:i/>
-          <w:color w:val="000000" w:themeColor="text1"/>
-        </w:rPr>
-        <w:tab/>
-      </w:r>
-      <w:r>
-        <w:rPr>
-          <w:rFonts w:cs="宋体"/>
-          <w:i/>
-          <w:color w:val="000000" w:themeColor="text1"/>
-        </w:rPr>
-        <w:tab/>
-      </w:r>
-      <w:r>
-        <w:rPr>
-          <w:rFonts w:cs="宋体"/>
-          <w:i/>
-          <w:color w:val="000000" w:themeColor="text1"/>
-        </w:rPr>
-        <w:tab/>
-      </w:r>
-      <w:r>
-        <w:rPr>
-          <w:rFonts w:cs="宋体"/>
-          <w:i/>
-          <w:color w:val="000000" w:themeColor="text1"/>
-        </w:rPr>
-        <w:tab/>
-      </w:r>
-      <w:r>
-        <w:rPr>
-          <w:rFonts w:cs="宋体"/>
-          <w:color w:val="000000" w:themeColor="text1"/>
-        </w:rPr>
-        <w:t>,</w:t>
-      </w:r>
-      <w:r>
-        <w:rPr>
-          <w:rFonts w:cs="宋体"/>
-          <w:color w:val="000000" w:themeColor="text1"/>
-        </w:rPr>
-        <w:tab/>
-        <w:t xml:space="preserve">Major: </w:t>
-      </w:r>
-      <w:r>
-        <w:rPr>
-          <w:rFonts w:cs="宋体" w:hint="eastAsia"/>
-          <w:color w:val="000000" w:themeColor="text1"/>
-        </w:rPr>
-        <w:t>C</w:t>
-      </w:r>
-      <w:r>
-        <w:rPr>
-          <w:rFonts w:cs="宋体"/>
-          <w:color w:val="000000" w:themeColor="text1"/>
-        </w:rPr>
-        <w:t>omput</w:t>
-      </w:r>
-      <w:r>
-        <w:rPr>
-          <w:rFonts w:cs="宋体"/>
-          <w:color w:val="000000" w:themeColor="text1"/>
-        </w:rPr>
-        <w:t>er</w:t>
-      </w:r>
-      <w:r>
-        <w:rPr>
-          <w:rFonts w:cs="宋体"/>
-          <w:color w:val="000000" w:themeColor="text1"/>
-        </w:rPr>
-        <w:t xml:space="preserve"> Technology</w:t>
-      </w:r>
-      <w:r>
-        <w:rPr>
-          <w:color w:val="000000" w:themeColor="text1"/>
-        </w:rPr>
-        <w:t xml:space="preserve"> </w:t>
-      </w:r>
-      <w:r>
-        <w:rPr>
-          <w:color w:val="000000" w:themeColor="text1"/>
-        </w:rPr>
-        <w:tab/>
-      </w:r>
-      <w:r>
-        <w:rPr>
-          <w:color w:val="000000" w:themeColor="text1"/>
-        </w:rPr>
-        <w:tab/>
-      </w:r>
-      <w:r>
-        <w:rPr>
-          <w:color w:val="000000" w:themeColor="text1"/>
-        </w:rPr>
-        <w:tab/>
-      </w:r>
-      <w:r>
-        <w:rPr>
-          <w:color w:val="000000" w:themeColor="text1"/>
-        </w:rPr>
-        <w:tab/>
-      </w:r>
-      <w:r>
-        <w:rPr>
-          <w:color w:val="000000" w:themeColor="text1"/>
-        </w:rPr>
-        <w:t>GPA:</w:t>
-      </w:r>
-      <w:r>
-        <w:rPr>
-          <w:color w:val="000000" w:themeColor="text1"/>
-        </w:rPr>
-        <w:t xml:space="preserve"> </w:t>
-      </w:r>
-      <w:r>
-        <w:rPr>
-          <w:color w:val="000000" w:themeColor="text1"/>
-        </w:rPr>
-        <w:t>3.</w:t>
-      </w:r>
-      <w:r>
-        <w:rPr>
-          <w:color w:val="000000" w:themeColor="text1"/>
-        </w:rPr>
-        <w:t>49</w:t>
-      </w:r>
-      <w:r>
-        <w:rPr>
-          <w:rFonts w:hint="eastAsia"/>
-          <w:color w:val="000000" w:themeColor="text1"/>
-        </w:rPr>
-        <w:t>/</w:t>
-      </w:r>
-      <w:r>
-        <w:rPr>
-          <w:color w:val="000000" w:themeColor="text1"/>
-        </w:rPr>
-        <w:t>4.0</w:t>
-      </w:r>
-    </w:p>
-    <w:p>
-      <w:pPr>
-        <w:spacing w:line="240" w:lineRule="exact"/>
-        <w:ind w:leftChars="200" w:left="420"/>
-        <w:rPr>
-          <w:b/>
-          <w:color w:val="000000" w:themeColor="text1"/>
-        </w:rPr>
-      </w:pPr>
-      <w:r>
-        <w:rPr>
-          <w:color w:val="000000" w:themeColor="text1"/>
-        </w:rPr>
-        <w:t>2014</w:t>
-      </w:r>
-      <w:r>
-        <w:rPr>
-          <w:color w:val="000000" w:themeColor="text1"/>
-        </w:rPr>
-        <w:t>.9</w:t>
-      </w:r>
-      <w:r>
-        <w:rPr>
-          <w:color w:val="000000" w:themeColor="text1"/>
-        </w:rPr>
-        <w:t xml:space="preserve"> – 2018</w:t>
-      </w:r>
-      <w:r>
-        <w:rPr>
-          <w:color w:val="000000" w:themeColor="text1"/>
-        </w:rPr>
-        <w:t>.6</w:t>
-      </w:r>
-      <w:r>
-        <w:rPr>
-          <w:color w:val="000000" w:themeColor="text1"/>
-        </w:rPr>
-        <w:t xml:space="preserve">   </w:t>
-      </w:r>
-      <w:r>
-        <w:rPr>
-          <w:rFonts w:cs="宋体" w:hint="eastAsia"/>
-          <w:b/>
-        </w:rPr>
-        <w:t>S</w:t>
-      </w:r>
-      <w:r>
-        <w:rPr>
-          <w:rFonts w:cs="宋体"/>
-          <w:b/>
-        </w:rPr>
-        <w:t>hanghai Jiao Tong University</w:t>
-      </w:r>
-      <w:r>
-        <w:rPr>
-          <w:b/>
-        </w:rPr>
-        <w:t xml:space="preserve"> (SJTU)</w:t>
-      </w:r>
-      <w:r>
-        <w:rPr>
-          <w:rFonts w:hint="eastAsia"/>
-          <w:b/>
-        </w:rPr>
-        <w:t>,</w:t>
-      </w:r>
-      <w:r>
-        <w:rPr>
-          <w:b/>
-        </w:rPr>
-        <w:t xml:space="preserve"> Shanghai</w:t>
-      </w:r>
-      <w:r>
-        <w:rPr>
-          <w:rFonts w:hint="eastAsia"/>
-          <w:b/>
-        </w:rPr>
-        <w:t>,</w:t>
-      </w:r>
-      <w:r>
-        <w:rPr>
-          <w:b/>
-        </w:rPr>
-        <w:t xml:space="preserve"> China</w:t>
-      </w:r>
-    </w:p>
-    <w:p>
-      <w:pPr>
-        <w:spacing w:line="240" w:lineRule="exact"/>
-        <w:ind w:leftChars="200" w:left="420" w:firstLineChars="900" w:firstLine="1890"/>
-        <w:rPr>
-          <w:color w:val="000000" w:themeColor="text1"/>
-        </w:rPr>
-      </w:pPr>
-      <w:r>
-        <w:rPr>
-          <w:rFonts w:cs="宋体"/>
-          <w:i/>
-          <w:color w:val="000000" w:themeColor="text1"/>
-        </w:rPr>
-        <w:t>B.Eng.</w:t>
-      </w:r>
-      <w:r>
-        <w:rPr>
-          <w:rFonts w:cs="宋体"/>
-          <w:i/>
-          <w:color w:val="000000" w:themeColor="text1"/>
-        </w:rPr>
-        <w:tab/>
-      </w:r>
-      <w:r>
-        <w:rPr>
-          <w:rFonts w:cs="宋体"/>
-          <w:i/>
-          <w:color w:val="000000" w:themeColor="text1"/>
-        </w:rPr>
-        <w:tab/>
-      </w:r>
-      <w:r>
-        <w:rPr>
-          <w:rFonts w:cs="宋体"/>
-          <w:i/>
-          <w:color w:val="000000" w:themeColor="text1"/>
-        </w:rPr>
-        <w:tab/>
-      </w:r>
-      <w:r>
-        <w:rPr>
-          <w:rFonts w:cs="宋体"/>
-          <w:i/>
-          <w:color w:val="000000" w:themeColor="text1"/>
-        </w:rPr>
-        <w:tab/>
-      </w:r>
-      <w:r>
-        <w:rPr>
-          <w:rFonts w:cs="宋体"/>
-          <w:i/>
-          <w:color w:val="000000" w:themeColor="text1"/>
-        </w:rPr>
-        <w:tab/>
-      </w:r>
-      <w:r>
-        <w:rPr>
-          <w:rFonts w:cs="宋体"/>
-          <w:color w:val="000000" w:themeColor="text1"/>
-        </w:rPr>
-        <w:t xml:space="preserve">Major: </w:t>
-      </w:r>
-      <w:r>
-        <w:rPr>
-          <w:rFonts w:cs="宋体"/>
-          <w:color w:val="000000" w:themeColor="text1"/>
-        </w:rPr>
-        <w:t>Electronic Science and Technology</w:t>
-      </w:r>
-      <w:r>
-        <w:rPr>
-          <w:color w:val="000000" w:themeColor="text1"/>
-        </w:rPr>
-        <w:tab/>
-      </w:r>
-      <w:r>
-        <w:rPr>
-          <w:color w:val="000000" w:themeColor="text1"/>
-        </w:rPr>
-        <w:tab/>
-        <w:t xml:space="preserve">GPA: </w:t>
-      </w:r>
-      <w:r>
-        <w:rPr>
-          <w:color w:val="000000" w:themeColor="text1"/>
-        </w:rPr>
-        <w:t>3.5</w:t>
-      </w:r>
-      <w:r>
-        <w:rPr>
-          <w:color w:val="000000" w:themeColor="text1"/>
-        </w:rPr>
-        <w:t>1</w:t>
-      </w:r>
-      <w:r>
-        <w:rPr>
-          <w:color w:val="000000" w:themeColor="text1"/>
-        </w:rPr>
-        <w:t>/</w:t>
-      </w:r>
-      <w:r>
-        <w:rPr>
-          <w:color w:val="000000" w:themeColor="text1"/>
-        </w:rPr>
-        <w:t>4.3</w:t>
-      </w:r>
-    </w:p>
-    <w:p>
-      <w:pPr>
-        <w:spacing w:line="240" w:lineRule="exact"/>
-        <w:ind w:leftChars="1500" w:left="3150" w:firstLineChars="700" w:firstLine="1470"/>
-        <w:rPr>
-          <w:rFonts w:eastAsiaTheme="minorEastAsia"/>
-          <w:i/>
-          <w:color w:val="000000" w:themeColor="text1"/>
-        </w:rPr>
-      </w:pPr>
-      <w:r>
-        <w:rPr>
-          <w:rFonts w:cs="宋体" w:hint="eastAsia"/>
-          <w:color w:val="000000" w:themeColor="text1"/>
-        </w:rPr>
-        <w:t>Minor</w:t>
-      </w:r>
-      <w:r>
-        <w:rPr>
-          <w:rFonts w:cs="宋体"/>
-          <w:color w:val="000000" w:themeColor="text1"/>
-        </w:rPr>
-        <w:t xml:space="preserve">: </w:t>
-      </w:r>
-      <w:r>
-        <w:rPr>
-          <w:rFonts w:cs="宋体"/>
-          <w:color w:val="000000" w:themeColor="text1"/>
-        </w:rPr>
-        <w:t>Business Administration</w:t>
-      </w:r>
-    </w:p>
-    <w:p>
-      <w:pPr>
-        <w:pBdr>
-          <w:bottom w:val="single" w:sz="4" w:space="1" w:color="auto"/>
-        </w:pBdr>
-        <w:spacing w:line="240" w:lineRule="exact"/>
-        <w:rPr>
-          <w:rFonts w:eastAsiaTheme="minorEastAsia"/>
-          <w:i/>
           <w:color w:val="000000" w:themeColor="text1"/>
         </w:rPr>
       </w:pPr>
@@ -862,6 +864,38 @@
           <w:rFonts w:ascii="Times New Roman" w:eastAsia="宋体" w:hAnsi="Times New Roman" w:cs="宋体"/>
           <w:lang w:eastAsia="zh-CN"/>
         </w:rPr>
+        <w:t>Mingyu</w:t>
+      </w:r>
+      <w:proofErr w:type="spellEnd"/>
+      <w:r>
+        <w:rPr>
+          <w:rFonts w:ascii="Times New Roman" w:eastAsia="宋体" w:hAnsi="Times New Roman" w:cs="宋体"/>
+          <w:lang w:eastAsia="zh-CN"/>
+        </w:rPr>
+        <w:t xml:space="preserve"> Gao, </w:t>
+      </w:r>
+      <w:proofErr w:type="spellStart"/>
+      <w:r>
+        <w:rPr>
+          <w:rFonts w:ascii="Times New Roman" w:eastAsia="宋体" w:hAnsi="Times New Roman" w:cs="宋体"/>
+          <w:lang w:eastAsia="zh-CN"/>
+        </w:rPr>
+        <w:t>Huanchen</w:t>
+      </w:r>
+      <w:proofErr w:type="spellEnd"/>
+      <w:r>
+        <w:rPr>
+          <w:rFonts w:ascii="Times New Roman" w:eastAsia="宋体" w:hAnsi="Times New Roman" w:cs="宋体"/>
+          <w:lang w:eastAsia="zh-CN"/>
+        </w:rPr>
+        <w:t xml:space="preserve"> Zhang, </w:t>
+      </w:r>
+      <w:proofErr w:type="spellStart"/>
+      <w:r>
+        <w:rPr>
+          <w:rFonts w:ascii="Times New Roman" w:eastAsia="宋体" w:hAnsi="Times New Roman" w:cs="宋体"/>
+          <w:lang w:eastAsia="zh-CN"/>
+        </w:rPr>
         <w:t>Fangxin</w:t>
       </w:r>
       <w:proofErr w:type="spellEnd"/>
@@ -870,7 +904,7 @@
           <w:rFonts w:ascii="Times New Roman" w:eastAsia="宋体" w:hAnsi="Times New Roman" w:cs="宋体"/>
           <w:lang w:eastAsia="zh-CN"/>
         </w:rPr>
-        <w:t xml:space="preserve"> Liu, Xiaoyao Liang, </w:t>
+        <w:t xml:space="preserve"> Liu, </w:t>
       </w:r>
       <w:proofErr w:type="spellStart"/>
       <w:r>
@@ -878,7 +912,7 @@
           <w:rFonts w:ascii="Times New Roman" w:eastAsia="宋体" w:hAnsi="Times New Roman" w:cs="宋体"/>
           <w:lang w:eastAsia="zh-CN"/>
         </w:rPr>
-        <w:t>Mingyu</w:t>
+        <w:t>Gongye</w:t>
       </w:r>
       <w:proofErr w:type="spellEnd"/>
       <w:r>
@@ -886,7 +920,28 @@
           <w:rFonts w:ascii="Times New Roman" w:eastAsia="宋体" w:hAnsi="Times New Roman" w:cs="宋体"/>
           <w:lang w:eastAsia="zh-CN"/>
         </w:rPr>
-        <w:t xml:space="preserve"> Gao, </w:t>
+        <w:t xml:space="preserve"> Chen, He Xian, Haibin</w:t>
+      </w:r>
+      <w:r>
+        <w:rPr>
+          <w:rFonts w:ascii="Times New Roman" w:eastAsia="宋体" w:hAnsi="Times New Roman" w:cs="宋体" w:hint="eastAsia"/>
+          <w:lang w:eastAsia="zh-CN"/>
+        </w:rPr>
+        <w:t>g</w:t>
+      </w:r>
+      <w:r>
+        <w:rPr>
+          <w:rFonts w:ascii="Times New Roman" w:eastAsia="宋体" w:hAnsi="Times New Roman" w:cs="宋体"/>
+          <w:lang w:eastAsia="zh-CN"/>
+        </w:rPr>
+        <w:t xml:space="preserve"> Guan, and Li Jiang, </w:t>
+      </w:r>
+      <w:r>
+        <w:rPr>
+          <w:rFonts w:ascii="Times New Roman" w:eastAsia="宋体" w:hAnsi="Times New Roman" w:cs="宋体"/>
+          <w:lang w:eastAsia="zh-CN"/>
+        </w:rPr>
+        <w:t>"</w:t>
       </w:r>
       <w:proofErr w:type="spellStart"/>
       <w:r>
@@ -894,7 +949,7 @@
           <w:rFonts w:ascii="Times New Roman" w:eastAsia="宋体" w:hAnsi="Times New Roman" w:cs="宋体"/>
           <w:lang w:eastAsia="zh-CN"/>
         </w:rPr>
-        <w:t>Naifeng</w:t>
+        <w:t>PUSHtap</w:t>
       </w:r>
       <w:proofErr w:type="spellEnd"/>
       <w:r>
@@ -902,46 +957,7 @@
           <w:rFonts w:ascii="Times New Roman" w:eastAsia="宋体" w:hAnsi="Times New Roman" w:cs="宋体"/>
           <w:lang w:eastAsia="zh-CN"/>
         </w:rPr>
-        <w:t xml:space="preserve"> Jing, </w:t>
-      </w:r>
-      <w:proofErr w:type="spellStart"/>
-      <w:r>
-        <w:rPr>
-          <w:rFonts w:ascii="Times New Roman" w:eastAsia="宋体" w:hAnsi="Times New Roman" w:cs="宋体"/>
-          <w:lang w:eastAsia="zh-CN"/>
-        </w:rPr>
-        <w:t>Chengyang</w:t>
-      </w:r>
-      <w:proofErr w:type="spellEnd"/>
-      <w:r>
-        <w:rPr>
-          <w:rFonts w:ascii="Times New Roman" w:eastAsia="宋体" w:hAnsi="Times New Roman" w:cs="宋体"/>
-          <w:lang w:eastAsia="zh-CN"/>
-        </w:rPr>
-        <w:t xml:space="preserve"> Gu, </w:t>
-      </w:r>
-      <w:proofErr w:type="spellStart"/>
-      <w:r>
-        <w:rPr>
-          <w:rFonts w:ascii="Times New Roman" w:eastAsia="宋体" w:hAnsi="Times New Roman" w:cs="宋体"/>
-          <w:lang w:eastAsia="zh-CN"/>
-        </w:rPr>
-        <w:t>Qidong</w:t>
-      </w:r>
-      <w:proofErr w:type="spellEnd"/>
-      <w:r>
-        <w:rPr>
-          <w:rFonts w:ascii="Times New Roman" w:eastAsia="宋体" w:hAnsi="Times New Roman" w:cs="宋体"/>
-          <w:lang w:eastAsia="zh-CN"/>
-        </w:rPr>
-        <w:t xml:space="preserve"> Tang, Tao Yang, and Li Jiang, </w:t>
-      </w:r>
-      <w:r>
-        <w:rPr>
-          <w:rFonts w:ascii="Times New Roman" w:eastAsia="宋体" w:hAnsi="Times New Roman" w:cs="宋体"/>
-          <w:lang w:eastAsia="zh-CN"/>
-        </w:rPr>
-        <w:t>"</w:t>
+        <w:t>: PIM-based In-Memory HTAP with Unified Data Storage Format,</w:t>
       </w:r>
       <w:r>
         <w:rPr>
@@ -950,14 +966,7 @@
           <w:iCs/>
           <w:lang w:eastAsia="zh-CN"/>
         </w:rPr>
-        <w:t>STAMP: Accelerating Second-order DNN Training Via ReRAM-based Processing-in-Memory Architecture</w:t>
-      </w:r>
-      <w:r>
-        <w:rPr>
-          <w:rFonts w:ascii="Times New Roman" w:eastAsia="宋体" w:hAnsi="Times New Roman" w:cs="宋体"/>
-          <w:lang w:eastAsia="zh-CN"/>
-        </w:rPr>
-        <w:t xml:space="preserve">, </w:t>
+        <w:t xml:space="preserve"> </w:t>
       </w:r>
       <w:r>
         <w:rPr>
@@ -975,19 +984,46 @@
       </w:r>
       <w:r>
         <w:rPr>
-          <w:rFonts w:ascii="Times New Roman" w:eastAsia="宋体" w:hAnsi="Times New Roman" w:cs="宋体"/>
+          <w:rFonts w:ascii="TimesNewRomanPSMT" w:eastAsia="宋体" w:hAnsi="TimesNewRomanPSMT"/>
+          <w:sz w:val="22"/>
           <w:lang w:eastAsia="zh-CN"/>
         </w:rPr>
         <w:t xml:space="preserve">in </w:t>
       </w:r>
       <w:r>
         <w:rPr>
+          <w:rFonts w:ascii="TimesNewRomanPS-ItalicMT" w:eastAsia="宋体" w:hAnsi="TimesNewRomanPS-ItalicMT"/>
+          <w:i/>
+          <w:iCs/>
+          <w:sz w:val="22"/>
+          <w:lang w:eastAsia="zh-CN"/>
+        </w:rPr>
+        <w:t>Proceedings of the 30th ACM International Conference on Architectural Support for Programming Languages and Operating Systems</w:t>
+      </w:r>
+      <w:r>
+        <w:rPr>
+          <w:rFonts w:ascii="Times New Roman" w:eastAsia="宋体" w:hAnsi="Times New Roman"/>
+          <w:color w:val="auto"/>
+          <w:lang w:eastAsia="zh-CN"/>
+        </w:rPr>
+        <w:t xml:space="preserve"> </w:t>
+      </w:r>
+      <w:r>
+        <w:rPr>
+          <w:rFonts w:ascii="Times New Roman" w:eastAsia="宋体" w:hAnsi="Times New Roman"/>
+          <w:color w:val="auto"/>
+          <w:lang w:eastAsia="zh-CN"/>
+        </w:rPr>
+        <w:t>(</w:t>
+      </w:r>
+      <w:r>
+        <w:rPr>
           <w:rFonts w:ascii="Times New Roman" w:eastAsia="宋体" w:hAnsi="Times New Roman" w:cs="宋体"/>
           <w:b/>
           <w:bCs/>
           <w:lang w:eastAsia="zh-CN"/>
         </w:rPr>
-        <w:t>APPT</w:t>
+        <w:t>ASPLOS’25</w:t>
       </w:r>
       <w:r>
         <w:rPr>
@@ -996,16 +1032,22 @@
           <w:bCs/>
           <w:lang w:eastAsia="zh-CN"/>
         </w:rPr>
-        <w:t>’</w:t>
-      </w:r>
-      <w:r>
-        <w:rPr>
-          <w:rFonts w:ascii="Times New Roman" w:eastAsia="宋体" w:hAnsi="Times New Roman" w:cs="宋体"/>
+        <w:t>)</w:t>
+      </w:r>
+      <w:r>
+        <w:rPr>
+          <w:rFonts w:ascii="Times New Roman" w:eastAsia="宋体" w:hAnsi="Times New Roman" w:cs="宋体"/>
+          <w:lang w:eastAsia="zh-CN"/>
+        </w:rPr>
+        <w:t xml:space="preserve"> (Accepted)</w:t>
+      </w:r>
+      <w:r>
+        <w:rPr>
+          <w:rFonts w:cs="宋体"/>
           <w:b/>
           <w:bCs/>
-          <w:lang w:eastAsia="zh-CN"/>
-        </w:rPr>
-        <w:t>25</w:t>
+        </w:rPr>
+        <w:t xml:space="preserve"> </w:t>
       </w:r>
     </w:p>
     <w:p>
@@ -1048,6 +1090,22 @@
           <w:rFonts w:ascii="Times New Roman" w:eastAsia="宋体" w:hAnsi="Times New Roman" w:cs="宋体"/>
           <w:lang w:eastAsia="zh-CN"/>
         </w:rPr>
+        <w:t>Fangxin</w:t>
+      </w:r>
+      <w:proofErr w:type="spellEnd"/>
+      <w:r>
+        <w:rPr>
+          <w:rFonts w:ascii="Times New Roman" w:eastAsia="宋体" w:hAnsi="Times New Roman" w:cs="宋体"/>
+          <w:lang w:eastAsia="zh-CN"/>
+        </w:rPr>
+        <w:t xml:space="preserve"> Liu, Xiaoyao Liang, </w:t>
+      </w:r>
+      <w:proofErr w:type="spellStart"/>
+      <w:r>
+        <w:rPr>
+          <w:rFonts w:ascii="Times New Roman" w:eastAsia="宋体" w:hAnsi="Times New Roman" w:cs="宋体"/>
+          <w:lang w:eastAsia="zh-CN"/>
+        </w:rPr>
         <w:t>Mingyu</w:t>
       </w:r>
       <w:proofErr w:type="spellEnd"/>
@@ -1064,7 +1122,7 @@
           <w:rFonts w:ascii="Times New Roman" w:eastAsia="宋体" w:hAnsi="Times New Roman" w:cs="宋体"/>
           <w:lang w:eastAsia="zh-CN"/>
         </w:rPr>
-        <w:t>Huanchen</w:t>
+        <w:t>Naifeng</w:t>
       </w:r>
       <w:proofErr w:type="spellEnd"/>
       <w:r>
@@ -1072,7 +1130,7 @@
           <w:rFonts w:ascii="Times New Roman" w:eastAsia="宋体" w:hAnsi="Times New Roman" w:cs="宋体"/>
           <w:lang w:eastAsia="zh-CN"/>
         </w:rPr>
-        <w:t xml:space="preserve"> Zhang, </w:t>
+        <w:t xml:space="preserve"> Jing, </w:t>
       </w:r>
       <w:proofErr w:type="spellStart"/>
       <w:r>
@@ -1080,7 +1138,7 @@
           <w:rFonts w:ascii="Times New Roman" w:eastAsia="宋体" w:hAnsi="Times New Roman" w:cs="宋体"/>
           <w:lang w:eastAsia="zh-CN"/>
         </w:rPr>
-        <w:t>Fangxin</w:t>
+        <w:t>Chengyang</w:t>
       </w:r>
       <w:proofErr w:type="spellEnd"/>
       <w:r>
@@ -1088,7 +1146,7 @@
           <w:rFonts w:ascii="Times New Roman" w:eastAsia="宋体" w:hAnsi="Times New Roman" w:cs="宋体"/>
           <w:lang w:eastAsia="zh-CN"/>
         </w:rPr>
-        <w:t xml:space="preserve"> Liu, </w:t>
+        <w:t xml:space="preserve"> Gu, </w:t>
       </w:r>
       <w:proofErr w:type="spellStart"/>
       <w:r>
@@ -1096,7 +1154,7 @@
           <w:rFonts w:ascii="Times New Roman" w:eastAsia="宋体" w:hAnsi="Times New Roman" w:cs="宋体"/>
           <w:lang w:eastAsia="zh-CN"/>
         </w:rPr>
-        <w:t>Gongye</w:t>
+        <w:t>Qidong</w:t>
       </w:r>
       <w:proofErr w:type="spellEnd"/>
       <w:r>
@@ -1104,21 +1162,7 @@
           <w:rFonts w:ascii="Times New Roman" w:eastAsia="宋体" w:hAnsi="Times New Roman" w:cs="宋体"/>
           <w:lang w:eastAsia="zh-CN"/>
         </w:rPr>
-        <w:t xml:space="preserve"> Chen, He Xian, Haibin</w:t>
-      </w:r>
-      <w:r>
-        <w:rPr>
-          <w:rFonts w:ascii="Times New Roman" w:eastAsia="宋体" w:hAnsi="Times New Roman" w:cs="宋体" w:hint="eastAsia"/>
-          <w:lang w:eastAsia="zh-CN"/>
-        </w:rPr>
-        <w:t>g</w:t>
-      </w:r>
-      <w:r>
-        <w:rPr>
-          <w:rFonts w:ascii="Times New Roman" w:eastAsia="宋体" w:hAnsi="Times New Roman" w:cs="宋体"/>
-          <w:lang w:eastAsia="zh-CN"/>
-        </w:rPr>
-        <w:t xml:space="preserve"> Guan, and Li Jiang, </w:t>
+        <w:t xml:space="preserve"> Tang, Tao Yang, and Li Jiang, </w:t>
       </w:r>
       <w:r>
         <w:rPr>
@@ -1127,82 +1171,62 @@
         </w:rPr>
         <w:t>"</w:t>
       </w:r>
-      <w:proofErr w:type="spellStart"/>
-      <w:r>
-        <w:rPr>
-          <w:rFonts w:ascii="Times New Roman" w:eastAsia="宋体" w:hAnsi="Times New Roman" w:cs="宋体"/>
+      <w:r>
+        <w:rPr>
+          <w:rFonts w:ascii="Times New Roman" w:eastAsia="宋体" w:hAnsi="Times New Roman" w:cs="宋体"/>
+          <w:lang w:eastAsia="zh-CN"/>
+        </w:rPr>
+        <w:t xml:space="preserve">STAMP: Accelerating Second-order DNN Training Via ReRAM-based Processing-in-Memory Architecture, </w:t>
+      </w:r>
+      <w:r>
+        <w:rPr>
+          <w:rFonts w:ascii="Times New Roman" w:eastAsia="宋体" w:hAnsi="Times New Roman" w:cs="宋体"/>
+          <w:lang w:eastAsia="zh-CN"/>
+        </w:rPr>
+        <w:t>"</w:t>
+      </w:r>
+      <w:r>
+        <w:rPr>
+          <w:rFonts w:ascii="Times New Roman" w:eastAsia="宋体" w:hAnsi="Times New Roman" w:cs="宋体"/>
+          <w:lang w:eastAsia="zh-CN"/>
+        </w:rPr>
+        <w:t xml:space="preserve"> </w:t>
+      </w:r>
+      <w:r>
+        <w:rPr>
+          <w:rFonts w:ascii="TimesNewRomanPSMT" w:eastAsia="宋体" w:hAnsi="TimesNewRomanPSMT"/>
+          <w:sz w:val="22"/>
+          <w:lang w:eastAsia="zh-CN"/>
+        </w:rPr>
+        <w:t xml:space="preserve">in </w:t>
+      </w:r>
+      <w:r>
+        <w:rPr>
+          <w:rFonts w:ascii="TimesNewRomanPS-ItalicMT" w:eastAsia="宋体" w:hAnsi="TimesNewRomanPS-ItalicMT"/>
           <w:i/>
           <w:iCs/>
-          <w:lang w:eastAsia="zh-CN"/>
-        </w:rPr>
-        <w:t>PUSHtap</w:t>
-      </w:r>
-      <w:proofErr w:type="spellEnd"/>
-      <w:r>
-        <w:rPr>
-          <w:rFonts w:ascii="Times New Roman" w:eastAsia="宋体" w:hAnsi="Times New Roman" w:cs="宋体"/>
-          <w:i/>
-          <w:iCs/>
-          <w:lang w:eastAsia="zh-CN"/>
-        </w:rPr>
-        <w:t>: PIM-based In-Memory HTAP with Unified Data Storage Format,</w:t>
-      </w:r>
-      <w:r>
-        <w:rPr>
-          <w:rFonts w:ascii="Times New Roman" w:eastAsia="宋体" w:hAnsi="Times New Roman" w:cs="宋体"/>
-          <w:i/>
-          <w:iCs/>
-          <w:lang w:eastAsia="zh-CN"/>
-        </w:rPr>
-        <w:t xml:space="preserve"> </w:t>
-      </w:r>
-      <w:r>
-        <w:rPr>
-          <w:rFonts w:ascii="Times New Roman" w:eastAsia="宋体" w:hAnsi="Times New Roman" w:cs="宋体"/>
-          <w:lang w:eastAsia="zh-CN"/>
-        </w:rPr>
-        <w:t>"</w:t>
-      </w:r>
-      <w:r>
-        <w:rPr>
-          <w:rFonts w:ascii="Times New Roman" w:eastAsia="宋体" w:hAnsi="Times New Roman" w:cs="宋体"/>
-          <w:lang w:eastAsia="zh-CN"/>
-        </w:rPr>
-        <w:t xml:space="preserve"> in </w:t>
-      </w:r>
-      <w:r>
-        <w:rPr>
-          <w:rFonts w:ascii="Times New Roman" w:eastAsia="宋体" w:hAnsi="Times New Roman" w:cs="宋体"/>
+          <w:sz w:val="22"/>
+          <w:lang w:eastAsia="zh-CN"/>
+        </w:rPr>
+        <w:t xml:space="preserve">Proceedings of the 16th International Symposium on Advanced Parallel Processing Technology </w:t>
+      </w:r>
+      <w:r>
+        <w:rPr>
+          <w:rFonts w:ascii="TimesNewRomanPSMT" w:eastAsia="宋体" w:hAnsi="TimesNewRomanPSMT"/>
+          <w:sz w:val="22"/>
+          <w:lang w:eastAsia="zh-CN"/>
+        </w:rPr>
+        <w:t>(</w:t>
+      </w:r>
+      <w:r>
+        <w:rPr>
+          <w:rFonts w:ascii="TimesNewRomanPS-BoldMT" w:eastAsia="宋体" w:hAnsi="TimesNewRomanPS-BoldMT"/>
           <w:b/>
           <w:bCs/>
-          <w:lang w:eastAsia="zh-CN"/>
-        </w:rPr>
-        <w:t>ASPLOS</w:t>
-      </w:r>
-      <w:r>
-        <w:rPr>
-          <w:rFonts w:ascii="Times New Roman" w:eastAsia="宋体" w:hAnsi="Times New Roman" w:cs="宋体"/>
-          <w:b/>
-          <w:bCs/>
-          <w:lang w:eastAsia="zh-CN"/>
-        </w:rPr>
-        <w:t>’</w:t>
-      </w:r>
-      <w:r>
-        <w:rPr>
-          <w:rFonts w:ascii="Times New Roman" w:eastAsia="宋体" w:hAnsi="Times New Roman" w:cs="宋体"/>
-          <w:b/>
-          <w:bCs/>
-          <w:lang w:eastAsia="zh-CN"/>
-        </w:rPr>
-        <w:t>25</w:t>
-      </w:r>
-      <w:r>
-        <w:rPr>
-          <w:rFonts w:ascii="Times New Roman" w:eastAsia="宋体" w:hAnsi="Times New Roman" w:cs="宋体"/>
-          <w:lang w:eastAsia="zh-CN"/>
-        </w:rPr>
-        <w:t xml:space="preserve"> (Accepted)</w:t>
+          <w:sz w:val="22"/>
+          <w:lang w:eastAsia="zh-CN"/>
+        </w:rPr>
+        <w:t>APPT’25)</w:t>
       </w:r>
     </w:p>
     <w:p>
@@ -1352,22 +1376,53 @@
       <w:r>
         <w:rPr>
           <w:rFonts w:ascii="Times New Roman" w:eastAsia="宋体" w:hAnsi="Times New Roman" w:cs="宋体"/>
+          <w:lang w:eastAsia="zh-CN"/>
+        </w:rPr>
+        <w:t>UM-PIM: DRAM-based PIM with Uniform &amp; Shared Memory Space,</w:t>
+      </w:r>
+      <w:r>
+        <w:rPr>
+          <w:rFonts w:ascii="Times New Roman" w:eastAsia="宋体" w:hAnsi="Times New Roman" w:cs="宋体"/>
+          <w:lang w:eastAsia="zh-CN"/>
+        </w:rPr>
+        <w:t xml:space="preserve"> </w:t>
+      </w:r>
+      <w:r>
+        <w:rPr>
+          <w:rFonts w:ascii="Times New Roman" w:eastAsia="宋体" w:hAnsi="Times New Roman" w:cs="宋体"/>
+          <w:lang w:eastAsia="zh-CN"/>
+        </w:rPr>
+        <w:t>"</w:t>
+      </w:r>
+      <w:r>
+        <w:rPr>
+          <w:rFonts w:ascii="Times New Roman" w:eastAsia="宋体" w:hAnsi="Times New Roman" w:cs="宋体"/>
+          <w:lang w:eastAsia="zh-CN"/>
+        </w:rPr>
+        <w:t xml:space="preserve"> </w:t>
+      </w:r>
+      <w:r>
+        <w:rPr>
+          <w:rFonts w:ascii="TimesNewRomanPSMT" w:eastAsia="宋体" w:hAnsi="TimesNewRomanPSMT"/>
+          <w:sz w:val="22"/>
+          <w:lang w:eastAsia="zh-CN"/>
+        </w:rPr>
+        <w:t xml:space="preserve">in </w:t>
+      </w:r>
+      <w:r>
+        <w:rPr>
+          <w:rFonts w:ascii="TimesNewRomanPS-ItalicMT" w:eastAsia="宋体" w:hAnsi="TimesNewRomanPS-ItalicMT"/>
           <w:i/>
           <w:iCs/>
-          <w:lang w:eastAsia="zh-CN"/>
-        </w:rPr>
-        <w:t>UM-PIM: DRAM-based PIM with Uniform &amp; Shared Memory Space</w:t>
-      </w:r>
-      <w:r>
-        <w:rPr>
-          <w:rFonts w:ascii="Times New Roman" w:eastAsia="宋体" w:hAnsi="Times New Roman" w:cs="宋体"/>
-          <w:lang w:eastAsia="zh-CN"/>
-        </w:rPr>
-        <w:t>,</w:t>
-      </w:r>
-      <w:r>
-        <w:rPr>
-          <w:rFonts w:ascii="Times New Roman" w:eastAsia="宋体" w:hAnsi="Times New Roman" w:cs="宋体"/>
+          <w:sz w:val="22"/>
+          <w:lang w:eastAsia="zh-CN"/>
+        </w:rPr>
+        <w:t>51st International Symposium on Computer Architecture</w:t>
+      </w:r>
+      <w:r>
+        <w:rPr>
+          <w:rFonts w:ascii="Times New Roman" w:eastAsia="宋体" w:hAnsi="Times New Roman"/>
+          <w:color w:val="auto"/>
           <w:lang w:eastAsia="zh-CN"/>
         </w:rPr>
         <w:t xml:space="preserve"> </w:t>
@@ -1377,14 +1432,7 @@
           <w:rFonts w:ascii="Times New Roman" w:eastAsia="宋体" w:hAnsi="Times New Roman" w:cs="宋体"/>
           <w:lang w:eastAsia="zh-CN"/>
         </w:rPr>
-        <w:t>"</w:t>
-      </w:r>
-      <w:r>
-        <w:rPr>
-          <w:rFonts w:ascii="Times New Roman" w:eastAsia="宋体" w:hAnsi="Times New Roman" w:cs="宋体"/>
-          <w:lang w:eastAsia="zh-CN"/>
-        </w:rPr>
-        <w:t xml:space="preserve"> in </w:t>
+        <w:t>(</w:t>
       </w:r>
       <w:r>
         <w:rPr>
@@ -1394,6 +1442,15 @@
           <w:lang w:eastAsia="zh-CN"/>
         </w:rPr>
         <w:t>ISCA’24</w:t>
+      </w:r>
+      <w:r>
+        <w:rPr>
+          <w:rFonts w:ascii="Times New Roman" w:eastAsia="宋体" w:hAnsi="Times New Roman" w:cs="宋体"/>
+          <w:b/>
+          <w:bCs/>
+          <w:lang w:eastAsia="zh-CN"/>
+        </w:rPr>
+        <w:t>)</w:t>
       </w:r>
     </w:p>
     <w:p>
@@ -1417,7 +1474,8 @@
       <w:proofErr w:type="spellStart"/>
       <w:r>
         <w:rPr>
-          <w:rFonts w:ascii="Times New Roman" w:eastAsia="宋体" w:hAnsi="Times New Roman" w:cs="宋体"/>
+          <w:rFonts w:ascii="TimesNewRomanPSMT" w:eastAsia="宋体" w:hAnsi="TimesNewRomanPSMT"/>
+          <w:sz w:val="22"/>
           <w:lang w:eastAsia="zh-CN"/>
         </w:rPr>
         <w:t>Weidong</w:t>
@@ -1425,54 +1483,66 @@
       <w:proofErr w:type="spellEnd"/>
       <w:r>
         <w:rPr>
-          <w:rFonts w:ascii="Times New Roman" w:eastAsia="宋体" w:hAnsi="Times New Roman" w:cs="宋体"/>
+          <w:rFonts w:ascii="TimesNewRomanPSMT" w:eastAsia="宋体" w:hAnsi="TimesNewRomanPSMT"/>
+          <w:sz w:val="22"/>
           <w:lang w:eastAsia="zh-CN"/>
         </w:rPr>
         <w:t xml:space="preserve"> Cao, </w:t>
       </w:r>
       <w:r>
         <w:rPr>
-          <w:rFonts w:ascii="Times New Roman" w:eastAsia="宋体" w:hAnsi="Times New Roman" w:cs="宋体"/>
-          <w:b/>
+          <w:rFonts w:ascii="TimesNewRomanPS-BoldMT" w:eastAsia="宋体" w:hAnsi="TimesNewRomanPS-BoldMT"/>
+          <w:b/>
+          <w:bCs/>
+          <w:sz w:val="22"/>
           <w:lang w:eastAsia="zh-CN"/>
         </w:rPr>
         <w:t>Yilong Zhao</w:t>
       </w:r>
       <w:r>
         <w:rPr>
-          <w:rFonts w:ascii="Times New Roman" w:eastAsia="宋体" w:hAnsi="Times New Roman" w:cs="宋体"/>
-          <w:b/>
+          <w:rFonts w:ascii="TimesNewRomanPS-BoldMT" w:eastAsia="宋体" w:hAnsi="TimesNewRomanPS-BoldMT"/>
+          <w:b/>
+          <w:bCs/>
+          <w:sz w:val="22"/>
+          <w:lang w:eastAsia="zh-CN"/>
+        </w:rPr>
+        <w:t xml:space="preserve"> (Co-first</w:t>
+      </w:r>
+      <w:r>
+        <w:rPr>
+          <w:rFonts w:ascii="TimesNewRomanPS-BoldMT" w:eastAsia="宋体" w:hAnsi="TimesNewRomanPS-BoldMT"/>
+          <w:b/>
+          <w:bCs/>
+          <w:sz w:val="22"/>
           <w:lang w:eastAsia="zh-CN"/>
         </w:rPr>
         <w:t xml:space="preserve"> </w:t>
       </w:r>
       <w:r>
         <w:rPr>
-          <w:rFonts w:ascii="Times New Roman" w:eastAsia="宋体" w:hAnsi="Times New Roman" w:cs="宋体"/>
-          <w:b/>
-          <w:lang w:eastAsia="zh-CN"/>
-        </w:rPr>
-        <w:t>(</w:t>
-      </w:r>
-      <w:r>
-        <w:rPr>
-          <w:rFonts w:ascii="Times New Roman" w:eastAsia="宋体" w:hAnsi="Times New Roman" w:cs="宋体"/>
-          <w:b/>
-          <w:lang w:eastAsia="zh-CN"/>
-        </w:rPr>
-        <w:t>co-first author</w:t>
-      </w:r>
-      <w:r>
-        <w:rPr>
-          <w:rFonts w:ascii="Times New Roman" w:eastAsia="宋体" w:hAnsi="Times New Roman" w:cs="宋体"/>
-          <w:b/>
+          <w:rFonts w:ascii="TimesNewRomanPS-BoldMT" w:eastAsia="宋体" w:hAnsi="TimesNewRomanPS-BoldMT"/>
+          <w:b/>
+          <w:bCs/>
+          <w:sz w:val="22"/>
+          <w:lang w:eastAsia="zh-CN"/>
+        </w:rPr>
+        <w:t>author</w:t>
+      </w:r>
+      <w:r>
+        <w:rPr>
+          <w:rFonts w:ascii="TimesNewRomanPS-BoldMT" w:eastAsia="宋体" w:hAnsi="TimesNewRomanPS-BoldMT"/>
+          <w:b/>
+          <w:bCs/>
+          <w:sz w:val="22"/>
           <w:lang w:eastAsia="zh-CN"/>
         </w:rPr>
         <w:t>)</w:t>
       </w:r>
       <w:r>
         <w:rPr>
-          <w:rFonts w:ascii="Times New Roman" w:eastAsia="宋体" w:hAnsi="Times New Roman" w:cs="宋体"/>
+          <w:rFonts w:ascii="TimesNewRomanPSMT" w:eastAsia="宋体" w:hAnsi="TimesNewRomanPSMT"/>
+          <w:sz w:val="22"/>
           <w:lang w:eastAsia="zh-CN"/>
         </w:rPr>
         <w:t xml:space="preserve">, </w:t>
@@ -1480,7 +1550,8 @@
       <w:proofErr w:type="spellStart"/>
       <w:r>
         <w:rPr>
-          <w:rFonts w:ascii="Times New Roman" w:eastAsia="宋体" w:hAnsi="Times New Roman" w:cs="宋体"/>
+          <w:rFonts w:ascii="TimesNewRomanPSMT" w:eastAsia="宋体" w:hAnsi="TimesNewRomanPSMT"/>
+          <w:sz w:val="22"/>
           <w:lang w:eastAsia="zh-CN"/>
         </w:rPr>
         <w:t>Adith</w:t>
@@ -1488,7 +1559,8 @@
       <w:proofErr w:type="spellEnd"/>
       <w:r>
         <w:rPr>
-          <w:rFonts w:ascii="Times New Roman" w:eastAsia="宋体" w:hAnsi="Times New Roman" w:cs="宋体"/>
+          <w:rFonts w:ascii="TimesNewRomanPSMT" w:eastAsia="宋体" w:hAnsi="TimesNewRomanPSMT"/>
+          <w:sz w:val="22"/>
           <w:lang w:eastAsia="zh-CN"/>
         </w:rPr>
         <w:t xml:space="preserve"> </w:t>
@@ -1496,7 +1568,8 @@
       <w:proofErr w:type="spellStart"/>
       <w:r>
         <w:rPr>
-          <w:rFonts w:ascii="Times New Roman" w:eastAsia="宋体" w:hAnsi="Times New Roman" w:cs="宋体"/>
+          <w:rFonts w:ascii="TimesNewRomanPSMT" w:eastAsia="宋体" w:hAnsi="TimesNewRomanPSMT"/>
+          <w:sz w:val="22"/>
           <w:lang w:eastAsia="zh-CN"/>
         </w:rPr>
         <w:t>Boloor</w:t>
@@ -1504,35 +1577,77 @@
       <w:proofErr w:type="spellEnd"/>
       <w:r>
         <w:rPr>
-          <w:rFonts w:ascii="Times New Roman" w:eastAsia="宋体" w:hAnsi="Times New Roman" w:cs="宋体"/>
-          <w:lang w:eastAsia="zh-CN"/>
-        </w:rPr>
-        <w:t>, Yinhe Han, Xuan Zhang, and Li Jiang, "</w:t>
-      </w:r>
-      <w:r>
-        <w:rPr>
-          <w:rFonts w:ascii="Times New Roman" w:eastAsia="宋体" w:hAnsi="Times New Roman" w:cs="宋体"/>
+          <w:rFonts w:ascii="TimesNewRomanPSMT" w:eastAsia="宋体" w:hAnsi="TimesNewRomanPSMT"/>
+          <w:sz w:val="22"/>
+          <w:lang w:eastAsia="zh-CN"/>
+        </w:rPr>
+        <w:t xml:space="preserve">, Yinhe Han, Xuan Zhang, and Li Jiang, "Neural-PIM: Efficient Processing-In-Memory with Neural Approximation of Peripherals, " in </w:t>
+      </w:r>
+      <w:r>
+        <w:rPr>
+          <w:rFonts w:ascii="TimesNewRomanPS-ItalicMT" w:eastAsia="宋体" w:hAnsi="TimesNewRomanPS-ItalicMT"/>
           <w:i/>
           <w:iCs/>
-          <w:lang w:eastAsia="zh-CN"/>
-        </w:rPr>
-        <w:t>Neural-PIM: Efficient Processing-In-Memory with Neural Approximation of Peripherals,</w:t>
-      </w:r>
-      <w:r>
-        <w:rPr>
-          <w:rFonts w:ascii="Times New Roman" w:eastAsia="宋体" w:hAnsi="Times New Roman" w:cs="宋体"/>
-          <w:lang w:eastAsia="zh-CN"/>
-        </w:rPr>
-        <w:t xml:space="preserve"> " in </w:t>
-      </w:r>
-      <w:r>
-        <w:rPr>
-          <w:rFonts w:ascii="Times New Roman" w:eastAsia="宋体" w:hAnsi="Times New Roman" w:cs="宋体"/>
+          <w:sz w:val="22"/>
+          <w:lang w:eastAsia="zh-CN"/>
+        </w:rPr>
+        <w:t xml:space="preserve">IEEE Transactions on Computers </w:t>
+      </w:r>
+      <w:r>
+        <w:rPr>
+          <w:rFonts w:ascii="TimesNewRomanPSMT" w:eastAsia="宋体" w:hAnsi="TimesNewRomanPSMT"/>
+          <w:sz w:val="22"/>
+          <w:lang w:eastAsia="zh-CN"/>
+        </w:rPr>
+        <w:t>(</w:t>
+      </w:r>
+      <w:r>
+        <w:rPr>
+          <w:rFonts w:ascii="TimesNewRomanPS-BoldMT" w:eastAsia="宋体" w:hAnsi="TimesNewRomanPS-BoldMT"/>
           <w:b/>
           <w:bCs/>
-          <w:lang w:eastAsia="zh-CN"/>
-        </w:rPr>
-        <w:t>TC’21</w:t>
+          <w:sz w:val="22"/>
+          <w:lang w:eastAsia="zh-CN"/>
+        </w:rPr>
+        <w:t>TC</w:t>
+      </w:r>
+      <w:r>
+        <w:rPr>
+          <w:rFonts w:ascii="TimesNewRomanPS-BoldMT" w:eastAsia="宋体" w:hAnsi="TimesNewRomanPS-BoldMT"/>
+          <w:b/>
+          <w:bCs/>
+          <w:sz w:val="22"/>
+          <w:lang w:eastAsia="zh-CN"/>
+        </w:rPr>
+        <w:t>,</w:t>
+      </w:r>
+      <w:r>
+        <w:rPr>
+          <w:rFonts w:ascii="TimesNewRomanPS-BoldMT" w:eastAsia="宋体" w:hAnsi="TimesNewRomanPS-BoldMT"/>
+          <w:b/>
+          <w:bCs/>
+          <w:sz w:val="22"/>
+          <w:lang w:eastAsia="zh-CN"/>
+        </w:rPr>
+        <w:t xml:space="preserve"> </w:t>
+      </w:r>
+      <w:r>
+        <w:rPr>
+          <w:rFonts w:ascii="TimesNewRomanPS-BoldMT" w:eastAsia="宋体" w:hAnsi="TimesNewRomanPS-BoldMT"/>
+          <w:b/>
+          <w:bCs/>
+          <w:sz w:val="22"/>
+          <w:lang w:eastAsia="zh-CN"/>
+        </w:rPr>
+        <w:t>2021</w:t>
+      </w:r>
+      <w:r>
+        <w:rPr>
+          <w:rFonts w:ascii="TimesNewRomanPSMT" w:eastAsia="宋体" w:hAnsi="TimesNewRomanPSMT"/>
+          <w:sz w:val="22"/>
+          <w:lang w:eastAsia="zh-CN"/>
+        </w:rPr>
+        <w:t>)</w:t>
       </w:r>
     </w:p>
     <w:p>
@@ -1555,15 +1670,18 @@
       </w:pPr>
       <w:r>
         <w:rPr>
-          <w:rFonts w:ascii="Times New Roman" w:eastAsia="宋体" w:hAnsi="Times New Roman" w:cs="宋体"/>
-          <w:b/>
+          <w:rFonts w:ascii="TimesNewRomanPS-BoldMT" w:eastAsia="宋体" w:hAnsi="TimesNewRomanPS-BoldMT"/>
+          <w:b/>
+          <w:bCs/>
+          <w:sz w:val="22"/>
           <w:lang w:eastAsia="zh-CN"/>
         </w:rPr>
         <w:t>Yilong Zhao</w:t>
       </w:r>
       <w:r>
         <w:rPr>
-          <w:rFonts w:ascii="Times New Roman" w:eastAsia="宋体" w:hAnsi="Times New Roman" w:cs="宋体"/>
+          <w:rFonts w:ascii="TimesNewRomanPSMT" w:eastAsia="宋体" w:hAnsi="TimesNewRomanPSMT"/>
+          <w:sz w:val="22"/>
           <w:lang w:eastAsia="zh-CN"/>
         </w:rPr>
         <w:t xml:space="preserve">, Zhezhi He, </w:t>
@@ -1571,7 +1689,8 @@
       <w:proofErr w:type="spellStart"/>
       <w:r>
         <w:rPr>
-          <w:rFonts w:ascii="Times New Roman" w:eastAsia="宋体" w:hAnsi="Times New Roman" w:cs="宋体"/>
+          <w:rFonts w:ascii="TimesNewRomanPSMT" w:eastAsia="宋体" w:hAnsi="TimesNewRomanPSMT"/>
+          <w:sz w:val="22"/>
           <w:lang w:eastAsia="zh-CN"/>
         </w:rPr>
         <w:t>Naifeng</w:t>
@@ -1579,77 +1698,57 @@
       <w:proofErr w:type="spellEnd"/>
       <w:r>
         <w:rPr>
-          <w:rFonts w:ascii="Times New Roman" w:eastAsia="宋体" w:hAnsi="Times New Roman" w:cs="宋体"/>
-          <w:lang w:eastAsia="zh-CN"/>
-        </w:rPr>
-        <w:t xml:space="preserve"> Jing, Xiaoyao Liang, and Li Jiang. </w:t>
-      </w:r>
-      <w:r>
-        <w:rPr>
-          <w:rFonts w:ascii="Times New Roman" w:eastAsia="宋体" w:hAnsi="Times New Roman" w:cs="宋体"/>
-          <w:lang w:eastAsia="zh-CN"/>
-        </w:rPr>
-        <w:t>"</w:t>
-      </w:r>
-      <w:r>
-        <w:rPr>
-          <w:rFonts w:ascii="Times New Roman" w:eastAsia="宋体" w:hAnsi="Times New Roman" w:cs="宋体"/>
+          <w:rFonts w:ascii="TimesNewRomanPSMT" w:eastAsia="宋体" w:hAnsi="TimesNewRomanPSMT"/>
+          <w:sz w:val="22"/>
+          <w:lang w:eastAsia="zh-CN"/>
+        </w:rPr>
+        <w:t xml:space="preserve"> Jing, Xiaoyao Liang, and Li Jiang. Re2PIM: A Reconfigurable ReRAM-Based PIM Design for Variable-Sized Vector-Matrix Multiplication. In </w:t>
+      </w:r>
+      <w:r>
+        <w:rPr>
+          <w:rFonts w:ascii="TimesNewRomanPS-ItalicMT" w:eastAsia="宋体" w:hAnsi="TimesNewRomanPS-ItalicMT"/>
           <w:i/>
           <w:iCs/>
-          <w:lang w:eastAsia="zh-CN"/>
-        </w:rPr>
-        <w:t>Re2PIM: A Reconfigurable ReRAM-Based PIM Design for Variable-Sized Vector-Matrix Multiplication</w:t>
-      </w:r>
-      <w:r>
-        <w:rPr>
-          <w:rFonts w:ascii="Times New Roman" w:eastAsia="宋体" w:hAnsi="Times New Roman" w:cs="宋体"/>
-          <w:lang w:eastAsia="zh-CN"/>
-        </w:rPr>
-        <w:t xml:space="preserve">, </w:t>
-      </w:r>
-      <w:r>
-        <w:rPr>
-          <w:rFonts w:ascii="Times New Roman" w:eastAsia="宋体" w:hAnsi="Times New Roman" w:cs="宋体"/>
-          <w:lang w:eastAsia="zh-CN"/>
-        </w:rPr>
-        <w:t>"</w:t>
-      </w:r>
-      <w:r>
-        <w:rPr>
-          <w:rFonts w:ascii="Times New Roman" w:eastAsia="宋体" w:hAnsi="Times New Roman" w:cs="宋体"/>
-          <w:lang w:eastAsia="zh-CN"/>
-        </w:rPr>
-        <w:t xml:space="preserve"> In </w:t>
-      </w:r>
-      <w:r>
-        <w:rPr>
-          <w:rFonts w:ascii="Times New Roman" w:eastAsia="宋体" w:hAnsi="Times New Roman" w:cs="宋体"/>
+          <w:sz w:val="22"/>
+          <w:lang w:eastAsia="zh-CN"/>
+        </w:rPr>
+        <w:t>Proceedings of the 2021 on Great Lakes Symposium on VLSI</w:t>
+      </w:r>
+      <w:r>
+        <w:rPr>
+          <w:rFonts w:ascii="TimesNewRomanPS-ItalicMT" w:eastAsia="宋体" w:hAnsi="TimesNewRomanPS-ItalicMT"/>
+          <w:i/>
+          <w:iCs/>
+          <w:sz w:val="22"/>
+          <w:lang w:eastAsia="zh-CN"/>
+        </w:rPr>
+        <w:t xml:space="preserve"> </w:t>
+      </w:r>
+      <w:r>
+        <w:rPr>
+          <w:rFonts w:ascii="TimesNewRomanPSMT" w:eastAsia="宋体" w:hAnsi="TimesNewRomanPSMT"/>
+          <w:sz w:val="22"/>
+          <w:lang w:eastAsia="zh-CN"/>
+        </w:rPr>
+        <w:t>(</w:t>
+      </w:r>
+      <w:r>
+        <w:rPr>
+          <w:rFonts w:ascii="TimesNewRomanPS-BoldMT" w:eastAsia="宋体" w:hAnsi="TimesNewRomanPS-BoldMT"/>
           <w:b/>
           <w:bCs/>
-          <w:iCs/>
-          <w:lang w:eastAsia="zh-CN"/>
-        </w:rPr>
-        <w:t>GLSVLSI</w:t>
-      </w:r>
-      <w:r>
-        <w:rPr>
-          <w:rFonts w:ascii="Times New Roman" w:eastAsia="宋体" w:hAnsi="Times New Roman" w:cs="宋体"/>
-          <w:b/>
-          <w:bCs/>
-          <w:iCs/>
-          <w:lang w:eastAsia="zh-CN"/>
-        </w:rPr>
-        <w:t>’</w:t>
-      </w:r>
-      <w:r>
-        <w:rPr>
-          <w:rFonts w:ascii="Times New Roman" w:eastAsia="宋体" w:hAnsi="Times New Roman" w:cs="宋体"/>
-          <w:b/>
-          <w:bCs/>
-          <w:iCs/>
-          <w:lang w:eastAsia="zh-CN"/>
-        </w:rPr>
-        <w:t>21</w:t>
+          <w:sz w:val="22"/>
+          <w:lang w:eastAsia="zh-CN"/>
+        </w:rPr>
+        <w:t>GLSVLSI’21</w:t>
+      </w:r>
+      <w:r>
+        <w:rPr>
+          <w:rFonts w:ascii="TimesNewRomanPSMT" w:eastAsia="宋体" w:hAnsi="TimesNewRomanPSMT"/>
+          <w:sz w:val="22"/>
+          <w:lang w:eastAsia="zh-CN"/>
+        </w:rPr>
+        <w:t>)</w:t>
       </w:r>
     </w:p>
     <w:p>
@@ -1879,7 +1978,14 @@
           <w:rFonts w:ascii="Times New Roman" w:eastAsia="宋体" w:hAnsi="Times New Roman" w:cs="宋体"/>
           <w:lang w:eastAsia="zh-CN"/>
         </w:rPr>
-        <w:t>Application No.</w:t>
+        <w:t xml:space="preserve">Authorization </w:t>
+      </w:r>
+      <w:r>
+        <w:rPr>
+          <w:rFonts w:ascii="Times New Roman" w:eastAsia="宋体" w:hAnsi="Times New Roman" w:cs="宋体"/>
+          <w:lang w:eastAsia="zh-CN"/>
+        </w:rPr>
+        <w:t>No.</w:t>
       </w:r>
       <w:r>
         <w:rPr>
@@ -1890,10 +1996,11 @@
       </w:r>
       <w:r>
         <w:rPr>
-          <w:rFonts w:ascii="Times New Roman" w:eastAsia="宋体" w:hAnsi="Times New Roman" w:cs="宋体"/>
-          <w:lang w:eastAsia="zh-CN"/>
-        </w:rPr>
-        <w:t>202010910280.5</w:t>
+          <w:rFonts w:ascii="TimesNewRomanPSMT" w:eastAsia="宋体" w:hAnsi="TimesNewRomanPSMT"/>
+          <w:sz w:val="22"/>
+          <w:lang w:eastAsia="zh-CN"/>
+        </w:rPr>
+        <w:t>CN112181895B</w:t>
       </w:r>
     </w:p>
     <w:p>
@@ -2112,7 +2219,14 @@
           <w:rFonts w:ascii="Times New Roman" w:eastAsia="宋体" w:hAnsi="Times New Roman" w:cs="宋体"/>
           <w:lang w:eastAsia="zh-CN"/>
         </w:rPr>
-        <w:t>Application No.</w:t>
+        <w:t xml:space="preserve">Authorization </w:t>
+      </w:r>
+      <w:r>
+        <w:rPr>
+          <w:rFonts w:ascii="Times New Roman" w:eastAsia="宋体" w:hAnsi="Times New Roman" w:cs="宋体"/>
+          <w:lang w:eastAsia="zh-CN"/>
+        </w:rPr>
+        <w:t>No.</w:t>
       </w:r>
       <w:r>
         <w:rPr>
@@ -2123,10 +2237,11 @@
       </w:r>
       <w:r>
         <w:rPr>
-          <w:rFonts w:ascii="Times New Roman" w:eastAsia="宋体" w:hAnsi="Times New Roman" w:cs="宋体"/>
-          <w:lang w:eastAsia="zh-CN"/>
-        </w:rPr>
-        <w:t>202010729402.0</w:t>
+          <w:rFonts w:ascii="TimesNewRomanPSMT" w:eastAsia="宋体" w:hAnsi="TimesNewRomanPSMT"/>
+          <w:sz w:val="22"/>
+          <w:lang w:eastAsia="zh-CN"/>
+        </w:rPr>
+        <w:t>CN114004344A</w:t>
       </w:r>
     </w:p>
     <w:p>
@@ -2182,9 +2297,7 @@
     <w:p>
       <w:pPr>
         <w:ind w:firstLine="420"/>
-        <w:jc w:val="distribute"/>
-        <w:rPr>
-          <w:rFonts w:hint="eastAsia"/>
+        <w:rPr>
           <w:b/>
           <w:bCs/>
         </w:rPr>
@@ -2250,44 +2363,29 @@
       </w:r>
       <w:r>
         <w:tab/>
-      </w:r>
-      <w:r>
-        <w:tab/>
-      </w:r>
-      <w:r>
-        <w:rPr>
-          <w:b/>
-          <w:bCs/>
-        </w:rPr>
-        <w:t>Sep 202</w:t>
-      </w:r>
-      <w:r>
-        <w:rPr>
-          <w:b/>
-          <w:bCs/>
-        </w:rPr>
-        <w:t>1</w:t>
-      </w:r>
-      <w:r>
-        <w:rPr>
-          <w:b/>
-          <w:bCs/>
-        </w:rPr>
-        <w:t xml:space="preserve"> – Now</w:t>
       </w:r>
     </w:p>
     <w:p>
       <w:pPr>
         <w:pStyle w:val="Subheading"/>
         <w:ind w:firstLine="420"/>
-        <w:jc w:val="both"/>
-        <w:rPr>
-          <w:rFonts w:ascii="Times New Roman" w:eastAsia="宋体" w:hAnsi="Times New Roman" w:cs="宋体"/>
+        <w:jc w:val="distribute"/>
+        <w:rPr>
+          <w:rFonts w:ascii="Times New Roman" w:hAnsi="Times New Roman"/>
           <w:i w:val="0"/>
           <w:color w:val="auto"/>
           <w:lang w:eastAsia="zh-CN"/>
         </w:rPr>
       </w:pPr>
+      <w:r>
+        <w:rPr>
+          <w:rFonts w:ascii="Times New Roman" w:eastAsia="宋体" w:hAnsi="Times New Roman" w:cs="宋体"/>
+          <w:i w:val="0"/>
+          <w:color w:val="auto"/>
+          <w:lang w:eastAsia="zh-CN"/>
+        </w:rPr>
+        <w:t xml:space="preserve">PIM </w:t>
+      </w:r>
       <w:r>
         <w:rPr>
           <w:rFonts w:ascii="Times New Roman" w:eastAsia="宋体" w:hAnsi="Times New Roman" w:cs="宋体" w:hint="eastAsia"/>
@@ -2295,7 +2393,7 @@
           <w:color w:val="auto"/>
           <w:lang w:eastAsia="zh-CN"/>
         </w:rPr>
-        <w:t>U</w:t>
+        <w:t>I</w:t>
       </w:r>
       <w:r>
         <w:rPr>
@@ -2304,61 +2402,8 @@
           <w:color w:val="auto"/>
           <w:lang w:eastAsia="zh-CN"/>
         </w:rPr>
-        <w:t>nified data format for HTAP database on DRAM PIM</w:t>
-      </w:r>
-    </w:p>
-    <w:p>
-      <w:pPr>
-        <w:pStyle w:val="Body"/>
-        <w:tabs>
-          <w:tab w:val="left" w:pos="360"/>
-          <w:tab w:val="left" w:pos="720"/>
-          <w:tab w:val="left" w:pos="1080"/>
-        </w:tabs>
-        <w:spacing w:after="40"/>
-        <w:ind w:left="721"/>
-        <w:jc w:val="both"/>
-        <w:rPr>
-          <w:rFonts w:ascii="Times New Roman" w:eastAsiaTheme="minorEastAsia" w:hAnsi="Times New Roman" w:hint="eastAsia"/>
-          <w:lang w:eastAsia="zh-CN"/>
-        </w:rPr>
-      </w:pPr>
-      <w:r>
-        <w:rPr>
-          <w:rFonts w:ascii="Times New Roman" w:eastAsiaTheme="minorEastAsia" w:hAnsi="Times New Roman" w:hint="eastAsia"/>
-          <w:lang w:eastAsia="zh-CN"/>
-        </w:rPr>
-        <w:t>D</w:t>
-      </w:r>
-      <w:r>
-        <w:rPr>
-          <w:rFonts w:ascii="Times New Roman" w:eastAsiaTheme="minorEastAsia" w:hAnsi="Times New Roman"/>
-          <w:lang w:eastAsia="zh-CN"/>
-        </w:rPr>
-        <w:t>esign</w:t>
-      </w:r>
-      <w:r>
-        <w:rPr>
-          <w:rFonts w:ascii="Times New Roman" w:eastAsiaTheme="minorEastAsia" w:hAnsi="Times New Roman"/>
-          <w:lang w:eastAsia="zh-CN"/>
-        </w:rPr>
-        <w:t xml:space="preserve"> a PIM-based database with unified data format that can satisfy both OLTP and OLAP workload.</w:t>
-      </w:r>
-    </w:p>
-    <w:p>
-      <w:pPr>
-        <w:pStyle w:val="Subheading"/>
-        <w:ind w:firstLine="420"/>
-        <w:jc w:val="both"/>
-        <w:rPr>
-          <w:rFonts w:ascii="Times New Roman" w:hAnsi="Times New Roman"/>
-          <w:b/>
-          <w:bCs/>
-          <w:iCs/>
-          <w:color w:val="auto"/>
-          <w:lang w:eastAsia="zh-CN"/>
-        </w:rPr>
-      </w:pPr>
+        <w:t xml:space="preserve">mplementation </w:t>
+      </w:r>
       <w:r>
         <w:rPr>
           <w:rFonts w:ascii="Times New Roman" w:eastAsia="宋体" w:hAnsi="Times New Roman" w:cs="宋体"/>
@@ -2366,46 +2411,8 @@
           <w:color w:val="auto"/>
           <w:lang w:eastAsia="zh-CN"/>
         </w:rPr>
-        <w:t>DRAM-PIM with Shared and Uniform Memory Space</w:t>
-      </w:r>
-    </w:p>
-    <w:p>
-      <w:pPr>
-        <w:pStyle w:val="Body"/>
-        <w:tabs>
-          <w:tab w:val="left" w:pos="360"/>
-          <w:tab w:val="left" w:pos="720"/>
-          <w:tab w:val="left" w:pos="1080"/>
-        </w:tabs>
-        <w:spacing w:after="40"/>
-        <w:ind w:left="721"/>
-        <w:jc w:val="both"/>
-        <w:rPr>
-          <w:rFonts w:ascii="Times New Roman" w:eastAsiaTheme="minorEastAsia" w:hAnsi="Times New Roman"/>
-          <w:lang w:eastAsia="zh-CN"/>
-        </w:rPr>
-      </w:pPr>
-      <w:r>
-        <w:rPr>
-          <w:rFonts w:ascii="Times New Roman" w:eastAsiaTheme="minorEastAsia" w:hAnsi="Times New Roman"/>
-          <w:lang w:eastAsia="zh-CN"/>
-        </w:rPr>
-        <w:t>To address the contradiction between PIM and memory interleaving, we design a uniform memory space where CPU memory pages and PIM pages with different interleaving scheme co-exists.</w:t>
-      </w:r>
-    </w:p>
-    <w:p>
-      <w:pPr>
-        <w:pStyle w:val="Subheading"/>
-        <w:ind w:firstLine="420"/>
-        <w:jc w:val="both"/>
-        <w:rPr>
-          <w:rFonts w:ascii="Times New Roman" w:hAnsi="Times New Roman"/>
-          <w:i w:val="0"/>
-          <w:iCs/>
-          <w:color w:val="auto"/>
-          <w:lang w:eastAsia="zh-CN"/>
-        </w:rPr>
-      </w:pPr>
+        <w:t>T</w:t>
+      </w:r>
       <w:r>
         <w:rPr>
           <w:rFonts w:ascii="Times New Roman" w:eastAsia="宋体" w:hAnsi="Times New Roman" w:cs="宋体"/>
@@ -2413,46 +2420,17 @@
           <w:color w:val="auto"/>
           <w:lang w:eastAsia="zh-CN"/>
         </w:rPr>
-        <w:lastRenderedPageBreak/>
-        <w:t>A PIM based Second-Order Training Accelerator</w:t>
-      </w:r>
-    </w:p>
-    <w:p>
-      <w:pPr>
-        <w:pStyle w:val="Body"/>
-        <w:tabs>
-          <w:tab w:val="left" w:pos="360"/>
-          <w:tab w:val="left" w:pos="720"/>
-          <w:tab w:val="left" w:pos="1080"/>
-        </w:tabs>
-        <w:spacing w:after="40"/>
-        <w:ind w:left="721"/>
-        <w:jc w:val="both"/>
-        <w:rPr>
-          <w:rFonts w:ascii="Times New Roman" w:eastAsiaTheme="minorEastAsia" w:hAnsi="Times New Roman"/>
-          <w:lang w:eastAsia="zh-CN"/>
-        </w:rPr>
-      </w:pPr>
-      <w:r>
-        <w:rPr>
-          <w:rFonts w:ascii="Times New Roman" w:eastAsiaTheme="minorEastAsia" w:hAnsi="Times New Roman"/>
-          <w:lang w:eastAsia="zh-CN"/>
-        </w:rPr>
-        <w:t>The purpose of the research is to design a neural network second-order optimizer based on the integration of storage and calculation technology.</w:t>
-      </w:r>
-    </w:p>
-    <w:p>
-      <w:pPr>
-        <w:pStyle w:val="Subheading"/>
-        <w:ind w:firstLine="420"/>
-        <w:jc w:val="both"/>
-        <w:rPr>
-          <w:rFonts w:ascii="Times New Roman" w:hAnsi="Times New Roman"/>
+        <w:t xml:space="preserve">owards </w:t>
+      </w:r>
+      <w:r>
+        <w:rPr>
+          <w:rFonts w:ascii="Times New Roman" w:eastAsia="宋体" w:hAnsi="Times New Roman" w:cs="宋体"/>
           <w:i w:val="0"/>
           <w:color w:val="auto"/>
           <w:lang w:eastAsia="zh-CN"/>
         </w:rPr>
-      </w:pPr>
+        <w:t>O</w:t>
+      </w:r>
       <w:r>
         <w:rPr>
           <w:rFonts w:ascii="Times New Roman" w:eastAsia="宋体" w:hAnsi="Times New Roman" w:cs="宋体"/>
@@ -2460,16 +2438,16 @@
           <w:color w:val="auto"/>
           <w:lang w:eastAsia="zh-CN"/>
         </w:rPr>
-        <w:t xml:space="preserve">PIM </w:t>
-      </w:r>
-      <w:r>
-        <w:rPr>
-          <w:rFonts w:ascii="Times New Roman" w:eastAsia="宋体" w:hAnsi="Times New Roman" w:cs="宋体" w:hint="eastAsia"/>
+        <w:t xml:space="preserve">ptical </w:t>
+      </w:r>
+      <w:r>
+        <w:rPr>
+          <w:rFonts w:ascii="Times New Roman" w:eastAsia="宋体" w:hAnsi="Times New Roman" w:cs="宋体"/>
           <w:i w:val="0"/>
           <w:color w:val="auto"/>
           <w:lang w:eastAsia="zh-CN"/>
         </w:rPr>
-        <w:t>I</w:t>
+        <w:t>C</w:t>
       </w:r>
       <w:r>
         <w:rPr>
@@ -2478,61 +2456,80 @@
           <w:color w:val="auto"/>
           <w:lang w:eastAsia="zh-CN"/>
         </w:rPr>
-        <w:t xml:space="preserve">mplementation </w:t>
-      </w:r>
-      <w:r>
-        <w:rPr>
-          <w:rFonts w:ascii="Times New Roman" w:eastAsia="宋体" w:hAnsi="Times New Roman" w:cs="宋体"/>
+        <w:t>ommunication Project</w:t>
+      </w:r>
+      <w:r>
+        <w:t xml:space="preserve"> </w:t>
+      </w:r>
+      <w:r>
+        <w:tab/>
+      </w:r>
+      <w:r>
+        <w:tab/>
+      </w:r>
+      <w:r>
+        <w:tab/>
+      </w:r>
+      <w:r>
+        <w:tab/>
+      </w:r>
+      <w:r>
+        <w:tab/>
+      </w:r>
+      <w:r>
+        <w:rPr>
+          <w:rFonts w:ascii="Times New Roman" w:eastAsia="宋体" w:hAnsi="Times New Roman" w:cs="宋体"/>
+          <w:b/>
+          <w:bCs/>
           <w:i w:val="0"/>
           <w:color w:val="auto"/>
           <w:lang w:eastAsia="zh-CN"/>
         </w:rPr>
-        <w:t>T</w:t>
-      </w:r>
-      <w:r>
-        <w:rPr>
-          <w:rFonts w:ascii="Times New Roman" w:eastAsia="宋体" w:hAnsi="Times New Roman" w:cs="宋体"/>
+        <w:t>Mar</w:t>
+      </w:r>
+      <w:r>
+        <w:rPr>
+          <w:rFonts w:ascii="Times New Roman" w:eastAsia="宋体" w:hAnsi="Times New Roman" w:cs="宋体"/>
+          <w:b/>
+          <w:bCs/>
           <w:i w:val="0"/>
           <w:color w:val="auto"/>
           <w:lang w:eastAsia="zh-CN"/>
         </w:rPr>
-        <w:t xml:space="preserve">owards </w:t>
-      </w:r>
-      <w:r>
-        <w:rPr>
-          <w:rFonts w:ascii="Times New Roman" w:eastAsia="宋体" w:hAnsi="Times New Roman" w:cs="宋体"/>
+        <w:t>.</w:t>
+      </w:r>
+      <w:r>
+        <w:rPr>
+          <w:rFonts w:ascii="Times New Roman" w:eastAsia="宋体" w:hAnsi="Times New Roman" w:cs="宋体"/>
+          <w:b/>
+          <w:bCs/>
           <w:i w:val="0"/>
           <w:color w:val="auto"/>
           <w:lang w:eastAsia="zh-CN"/>
         </w:rPr>
-        <w:t>O</w:t>
-      </w:r>
-      <w:r>
-        <w:rPr>
-          <w:rFonts w:ascii="Times New Roman" w:eastAsia="宋体" w:hAnsi="Times New Roman" w:cs="宋体"/>
+        <w:t xml:space="preserve"> 2021 – Jul</w:t>
+      </w:r>
+      <w:r>
+        <w:rPr>
+          <w:rFonts w:ascii="Times New Roman" w:eastAsia="宋体" w:hAnsi="Times New Roman" w:cs="宋体"/>
+          <w:b/>
+          <w:bCs/>
           <w:i w:val="0"/>
           <w:color w:val="auto"/>
           <w:lang w:eastAsia="zh-CN"/>
         </w:rPr>
-        <w:t xml:space="preserve">ptical </w:t>
-      </w:r>
-      <w:r>
-        <w:rPr>
-          <w:rFonts w:ascii="Times New Roman" w:eastAsia="宋体" w:hAnsi="Times New Roman" w:cs="宋体"/>
+        <w:t>.</w:t>
+      </w:r>
+      <w:r>
+        <w:rPr>
+          <w:rFonts w:ascii="Times New Roman" w:eastAsia="宋体" w:hAnsi="Times New Roman" w:cs="宋体"/>
+          <w:b/>
+          <w:bCs/>
           <w:i w:val="0"/>
           <w:color w:val="auto"/>
           <w:lang w:eastAsia="zh-CN"/>
         </w:rPr>
-        <w:t>C</w:t>
-      </w:r>
-      <w:r>
-        <w:rPr>
-          <w:rFonts w:ascii="Times New Roman" w:eastAsia="宋体" w:hAnsi="Times New Roman" w:cs="宋体"/>
-          <w:i w:val="0"/>
-          <w:color w:val="auto"/>
-          <w:lang w:eastAsia="zh-CN"/>
-        </w:rPr>
-        <w:t>ommunication Project</w:t>
+        <w:t xml:space="preserve"> 2022</w:t>
       </w:r>
     </w:p>
     <w:p>
@@ -2674,7 +2671,6 @@
     <w:p>
       <w:pPr>
         <w:pStyle w:val="Heading2"/>
-        <w:jc w:val="distribute"/>
         <w:rPr>
           <w:u w:val="none"/>
         </w:rPr>
@@ -2703,91 +2699,14 @@
         </w:rPr>
         <w:tab/>
       </w:r>
-      <w:r>
-        <w:rPr>
-          <w:u w:val="none"/>
-        </w:rPr>
-        <w:tab/>
-      </w:r>
-      <w:r>
-        <w:rPr>
-          <w:u w:val="none"/>
-        </w:rPr>
-        <w:tab/>
-      </w:r>
-      <w:r>
-        <w:rPr>
-          <w:u w:val="none"/>
-        </w:rPr>
-        <w:tab/>
-      </w:r>
-      <w:r>
-        <w:rPr>
-          <w:u w:val="none"/>
-        </w:rPr>
-        <w:tab/>
-      </w:r>
-      <w:r>
-        <w:rPr>
-          <w:u w:val="none"/>
-        </w:rPr>
-        <w:tab/>
-      </w:r>
-      <w:r>
-        <w:rPr>
-          <w:u w:val="none"/>
-        </w:rPr>
-        <w:tab/>
-      </w:r>
-      <w:r>
-        <w:rPr>
-          <w:u w:val="none"/>
-        </w:rPr>
-        <w:tab/>
-      </w:r>
-      <w:r>
-        <w:rPr>
-          <w:u w:val="none"/>
-        </w:rPr>
-        <w:tab/>
-        <w:t>Aug 201</w:t>
-      </w:r>
-      <w:r>
-        <w:rPr>
-          <w:u w:val="none"/>
-        </w:rPr>
-        <w:t>8</w:t>
-      </w:r>
-      <w:r>
-        <w:rPr>
-          <w:u w:val="none"/>
-        </w:rPr>
-        <w:t xml:space="preserve"> – </w:t>
-      </w:r>
-      <w:r>
-        <w:rPr>
-          <w:u w:val="none"/>
-        </w:rPr>
-        <w:t>Mar</w:t>
-      </w:r>
-      <w:r>
-        <w:rPr>
-          <w:u w:val="none"/>
-        </w:rPr>
-        <w:t xml:space="preserve"> 202</w:t>
-      </w:r>
-      <w:r>
-        <w:rPr>
-          <w:u w:val="none"/>
-        </w:rPr>
-        <w:t>1</w:t>
-      </w:r>
+      <w:bookmarkStart w:id="0" w:name="OLE_LINK6"/>
     </w:p>
+    <w:bookmarkEnd w:id="0"/>
     <w:p>
       <w:pPr>
         <w:pStyle w:val="Subheading"/>
         <w:ind w:firstLine="420"/>
-        <w:jc w:val="left"/>
+        <w:jc w:val="both"/>
         <w:rPr>
           <w:rFonts w:ascii="Times New Roman" w:hAnsi="Times New Roman"/>
           <w:i w:val="0"/>
@@ -2795,117 +2714,6 @@
           <w:lang w:eastAsia="zh-CN"/>
         </w:rPr>
       </w:pPr>
-      <w:bookmarkStart w:id="0" w:name="OLE_LINK6"/>
-      <w:r>
-        <w:rPr>
-          <w:rFonts w:ascii="Times New Roman" w:eastAsia="宋体" w:hAnsi="Times New Roman" w:cs="宋体"/>
-          <w:i w:val="0"/>
-          <w:color w:val="auto"/>
-          <w:lang w:eastAsia="zh-CN"/>
-        </w:rPr>
-        <w:t>A Reconfigurable ReRAM-based DNN Accelerator Architecture</w:t>
-      </w:r>
-    </w:p>
-    <w:p>
-      <w:pPr>
-        <w:pStyle w:val="Body"/>
-        <w:tabs>
-          <w:tab w:val="left" w:pos="360"/>
-          <w:tab w:val="left" w:pos="720"/>
-          <w:tab w:val="left" w:pos="1080"/>
-        </w:tabs>
-        <w:spacing w:after="40"/>
-        <w:ind w:left="721"/>
-        <w:jc w:val="both"/>
-        <w:rPr>
-          <w:rFonts w:ascii="Times New Roman" w:hAnsi="Times New Roman"/>
-          <w:lang w:eastAsia="zh-CN"/>
-        </w:rPr>
-      </w:pPr>
-      <w:r>
-        <w:rPr>
-          <w:rFonts w:ascii="Times New Roman" w:eastAsiaTheme="minorEastAsia" w:hAnsi="Times New Roman"/>
-          <w:lang w:eastAsia="zh-CN"/>
-        </w:rPr>
-        <w:t>D</w:t>
-      </w:r>
-      <w:r>
-        <w:rPr>
-          <w:rFonts w:ascii="Times New Roman" w:eastAsiaTheme="minorEastAsia" w:hAnsi="Times New Roman"/>
-          <w:lang w:eastAsia="zh-CN"/>
-        </w:rPr>
-        <w:t xml:space="preserve">esign a ReRAM-based DNN </w:t>
-      </w:r>
-      <w:r>
-        <w:rPr>
-          <w:rFonts w:ascii="Times New Roman" w:eastAsiaTheme="minorEastAsia" w:hAnsi="Times New Roman"/>
-          <w:lang w:eastAsia="zh-CN"/>
-        </w:rPr>
-        <w:t>accelerator</w:t>
-      </w:r>
-      <w:r>
-        <w:rPr>
-          <w:rFonts w:ascii="Times New Roman" w:eastAsiaTheme="minorEastAsia" w:hAnsi="Times New Roman"/>
-          <w:lang w:eastAsia="zh-CN"/>
-        </w:rPr>
-        <w:t xml:space="preserve"> </w:t>
-      </w:r>
-      <w:r>
-        <w:rPr>
-          <w:rFonts w:ascii="Times New Roman" w:eastAsiaTheme="minorEastAsia" w:hAnsi="Times New Roman"/>
-          <w:lang w:eastAsia="zh-CN"/>
-        </w:rPr>
-        <w:t>which</w:t>
-      </w:r>
-      <w:r>
-        <w:rPr>
-          <w:rFonts w:ascii="Times New Roman" w:eastAsiaTheme="minorEastAsia" w:hAnsi="Times New Roman"/>
-          <w:lang w:eastAsia="zh-CN"/>
-        </w:rPr>
-        <w:t xml:space="preserve"> can significantly reduce the </w:t>
-      </w:r>
-      <w:r>
-        <w:rPr>
-          <w:rFonts w:ascii="Times New Roman" w:eastAsiaTheme="minorEastAsia" w:hAnsi="Times New Roman"/>
-          <w:lang w:eastAsia="zh-CN"/>
-        </w:rPr>
-        <w:t>peripheral</w:t>
-      </w:r>
-      <w:r>
-        <w:rPr>
-          <w:rFonts w:ascii="Times New Roman" w:eastAsiaTheme="minorEastAsia" w:hAnsi="Times New Roman"/>
-          <w:lang w:eastAsia="zh-CN"/>
-        </w:rPr>
-        <w:t xml:space="preserve"> circuit</w:t>
-      </w:r>
-      <w:r>
-        <w:rPr>
-          <w:rFonts w:ascii="Times New Roman" w:eastAsiaTheme="minorEastAsia" w:hAnsi="Times New Roman"/>
-          <w:lang w:eastAsia="zh-CN"/>
-        </w:rPr>
-        <w:t>’s</w:t>
-      </w:r>
-      <w:r>
-        <w:rPr>
-          <w:rFonts w:ascii="Times New Roman" w:eastAsiaTheme="minorEastAsia" w:hAnsi="Times New Roman"/>
-          <w:lang w:eastAsia="zh-CN"/>
-        </w:rPr>
-        <w:t xml:space="preserve"> overhead.</w:t>
-      </w:r>
-    </w:p>
-    <w:bookmarkEnd w:id="0"/>
-    <w:p>
-      <w:pPr>
-        <w:pStyle w:val="Subheading"/>
-        <w:ind w:firstLine="420"/>
-        <w:jc w:val="both"/>
-        <w:rPr>
-          <w:rFonts w:ascii="Times New Roman" w:hAnsi="Times New Roman"/>
-          <w:i w:val="0"/>
-          <w:color w:val="auto"/>
-          <w:lang w:eastAsia="zh-CN"/>
-        </w:rPr>
-      </w:pPr>
       <w:r>
         <w:rPr>
           <w:rFonts w:ascii="Times New Roman" w:eastAsia="宋体" w:hAnsi="Times New Roman" w:cs="宋体"/>
@@ -2976,7 +2784,116 @@
           <w:color w:val="auto"/>
           <w:lang w:eastAsia="zh-CN"/>
         </w:rPr>
-        <w:t xml:space="preserve"> Project</w:t>
+        <w:t xml:space="preserve"> Projec</w:t>
+      </w:r>
+      <w:r>
+        <w:rPr>
+          <w:rFonts w:ascii="Times New Roman" w:eastAsia="宋体" w:hAnsi="Times New Roman" w:cs="宋体"/>
+          <w:i w:val="0"/>
+          <w:color w:val="auto"/>
+          <w:lang w:eastAsia="zh-CN"/>
+        </w:rPr>
+        <w:t>t</w:t>
+      </w:r>
+      <w:r>
+        <w:rPr>
+          <w:rFonts w:ascii="Times New Roman" w:eastAsia="宋体" w:hAnsi="Times New Roman" w:cs="宋体"/>
+          <w:i w:val="0"/>
+          <w:color w:val="auto"/>
+          <w:lang w:eastAsia="zh-CN"/>
+        </w:rPr>
+        <w:tab/>
+      </w:r>
+      <w:r>
+        <w:rPr>
+          <w:rFonts w:ascii="Times New Roman" w:eastAsia="宋体" w:hAnsi="Times New Roman" w:cs="宋体"/>
+          <w:i w:val="0"/>
+          <w:color w:val="auto"/>
+          <w:lang w:eastAsia="zh-CN"/>
+        </w:rPr>
+        <w:tab/>
+      </w:r>
+      <w:r>
+        <w:rPr>
+          <w:rFonts w:ascii="Times New Roman" w:eastAsia="宋体" w:hAnsi="Times New Roman" w:cs="宋体"/>
+          <w:i w:val="0"/>
+          <w:color w:val="auto"/>
+          <w:lang w:eastAsia="zh-CN"/>
+        </w:rPr>
+        <w:tab/>
+      </w:r>
+      <w:r>
+        <w:rPr>
+          <w:rFonts w:ascii="Times New Roman" w:eastAsia="宋体" w:hAnsi="Times New Roman" w:cs="宋体"/>
+          <w:i w:val="0"/>
+          <w:color w:val="auto"/>
+          <w:lang w:eastAsia="zh-CN"/>
+        </w:rPr>
+        <w:tab/>
+      </w:r>
+      <w:r>
+        <w:rPr>
+          <w:rFonts w:ascii="Times New Roman" w:eastAsia="宋体" w:hAnsi="Times New Roman" w:cs="宋体"/>
+          <w:i w:val="0"/>
+          <w:color w:val="auto"/>
+          <w:lang w:eastAsia="zh-CN"/>
+        </w:rPr>
+        <w:tab/>
+      </w:r>
+      <w:r>
+        <w:rPr>
+          <w:rFonts w:ascii="Times New Roman" w:eastAsia="宋体" w:hAnsi="Times New Roman" w:cs="宋体"/>
+          <w:b/>
+          <w:bCs/>
+          <w:i w:val="0"/>
+          <w:color w:val="auto"/>
+          <w:lang w:eastAsia="zh-CN"/>
+        </w:rPr>
+        <w:t>Apr</w:t>
+      </w:r>
+      <w:r>
+        <w:rPr>
+          <w:rFonts w:ascii="Times New Roman" w:eastAsia="宋体" w:hAnsi="Times New Roman" w:cs="宋体"/>
+          <w:b/>
+          <w:bCs/>
+          <w:i w:val="0"/>
+          <w:color w:val="auto"/>
+          <w:lang w:eastAsia="zh-CN"/>
+        </w:rPr>
+        <w:t>.</w:t>
+      </w:r>
+      <w:r>
+        <w:rPr>
+          <w:rFonts w:ascii="Times New Roman" w:eastAsia="宋体" w:hAnsi="Times New Roman" w:cs="宋体"/>
+          <w:b/>
+          <w:bCs/>
+          <w:i w:val="0"/>
+          <w:color w:val="auto"/>
+          <w:lang w:eastAsia="zh-CN"/>
+        </w:rPr>
+        <w:t xml:space="preserve"> 2019 – Apr</w:t>
+      </w:r>
+      <w:r>
+        <w:rPr>
+          <w:rFonts w:ascii="Times New Roman" w:eastAsia="宋体" w:hAnsi="Times New Roman" w:cs="宋体"/>
+          <w:b/>
+          <w:bCs/>
+          <w:i w:val="0"/>
+          <w:color w:val="auto"/>
+          <w:lang w:eastAsia="zh-CN"/>
+        </w:rPr>
+        <w:t>.</w:t>
+      </w:r>
+      <w:r>
+        <w:rPr>
+          <w:rFonts w:ascii="Times New Roman" w:eastAsia="宋体" w:hAnsi="Times New Roman" w:cs="宋体"/>
+          <w:b/>
+          <w:bCs/>
+          <w:i w:val="0"/>
+          <w:color w:val="auto"/>
+          <w:lang w:eastAsia="zh-CN"/>
+        </w:rPr>
+        <w:t xml:space="preserve"> 2020</w:t>
       </w:r>
     </w:p>
     <w:p>
@@ -3277,7 +3194,7 @@
         <w:ind w:leftChars="200" w:left="721" w:hanging="301"/>
         <w:jc w:val="both"/>
         <w:rPr>
-          <w:rFonts w:ascii="Times New Roman" w:hAnsi="Times New Roman" w:hint="eastAsia"/>
+          <w:rFonts w:ascii="Times New Roman" w:hAnsi="Times New Roman"/>
           <w:lang w:eastAsia="zh-CN"/>
         </w:rPr>
       </w:pPr>
@@ -4115,6 +4032,7 @@
   <w:style w:type="paragraph" w:styleId="Heading1">
     <w:name w:val="heading 1"/>
     <w:next w:val="Normal"/>
+    <w:link w:val="Heading1Char"/>
     <w:qFormat/>
     <w:rsid w:val="00A56D86"/>
     <w:pPr>
@@ -4163,6 +4081,7 @@
   <w:style w:type="character" w:default="1" w:styleId="DefaultParagraphFont">
     <w:name w:val="Default Paragraph Font"/>
     <w:uiPriority w:val="1"/>
+    <w:semiHidden/>
     <w:unhideWhenUsed/>
   </w:style>
   <w:style w:type="table" w:default="1" w:styleId="TableNormal">
@@ -4399,6 +4318,67 @@
       <w:sz w:val="21"/>
       <w:szCs w:val="21"/>
       <w:u w:val="single"/>
+    </w:rPr>
+  </w:style>
+  <w:style w:type="character" w:customStyle="1" w:styleId="fontstyle21">
+    <w:name w:val="fontstyle21"/>
+    <w:basedOn w:val="DefaultParagraphFont"/>
+    <w:rsid w:val="002F0035"/>
+    <w:rPr>
+      <w:rFonts w:ascii="TimesNewRomanPS-ItalicMT" w:hAnsi="TimesNewRomanPS-ItalicMT" w:hint="default"/>
+      <w:b w:val="0"/>
+      <w:bCs w:val="0"/>
+      <w:i/>
+      <w:iCs/>
+      <w:color w:val="000000"/>
+      <w:sz w:val="22"/>
+      <w:szCs w:val="22"/>
+    </w:rPr>
+  </w:style>
+  <w:style w:type="character" w:customStyle="1" w:styleId="fontstyle31">
+    <w:name w:val="fontstyle31"/>
+    <w:basedOn w:val="DefaultParagraphFont"/>
+    <w:rsid w:val="002F0035"/>
+    <w:rPr>
+      <w:rFonts w:ascii="TimesNewRomanPS-BoldMT" w:hAnsi="TimesNewRomanPS-BoldMT" w:hint="default"/>
+      <w:b/>
+      <w:bCs/>
+      <w:i w:val="0"/>
+      <w:iCs w:val="0"/>
+      <w:color w:val="000000"/>
+      <w:sz w:val="22"/>
+      <w:szCs w:val="22"/>
+    </w:rPr>
+  </w:style>
+  <w:style w:type="character" w:customStyle="1" w:styleId="fontstyle41">
+    <w:name w:val="fontstyle41"/>
+    <w:basedOn w:val="DefaultParagraphFont"/>
+    <w:rsid w:val="00DA2B39"/>
+    <w:rPr>
+      <w:rFonts w:ascii="TimesNewRomanPS-ItalicMT" w:hAnsi="TimesNewRomanPS-ItalicMT" w:hint="default"/>
+      <w:b w:val="0"/>
+      <w:bCs w:val="0"/>
+      <w:i/>
+      <w:iCs/>
+      <w:color w:val="000000"/>
+      <w:sz w:val="22"/>
+      <w:szCs w:val="22"/>
+    </w:rPr>
+  </w:style>
+  <w:style w:type="character" w:customStyle="1" w:styleId="Heading1Char">
+    <w:name w:val="Heading 1 Char"/>
+    <w:basedOn w:val="DefaultParagraphFont"/>
+    <w:link w:val="Heading1"/>
+    <w:rsid w:val="000C2388"/>
+    <w:rPr>
+      <w:rFonts w:eastAsia="ヒラギノ角ゴ Pro W3"/>
+      <w:b/>
+      <w:caps/>
+      <w:color w:val="445238"/>
+      <w:spacing w:val="10"/>
+      <w:sz w:val="24"/>
+      <w:szCs w:val="24"/>
+      <w:lang w:eastAsia="en-US"/>
     </w:rPr>
   </w:style>
 </w:styles>

</xml_diff>